<commit_message>
informe de parcial 2
</commit_message>
<xml_diff>
--- a/docs/Taller Base de datos.docx
+++ b/docs/Taller Base de datos.docx
@@ -356,7 +356,7 @@
           <w:r>
             <w:fldChar w:fldCharType="separate"/>
           </w:r>
-          <w:hyperlink w:anchor="_Toc176955406" w:history="1">
+          <w:hyperlink w:anchor="_Toc177160022" w:history="1">
             <w:r>
               <w:rPr>
                 <w:rStyle w:val="Hipervnculo"/>
@@ -398,7 +398,7 @@
                 <w:noProof/>
                 <w:webHidden/>
               </w:rPr>
-              <w:instrText xml:space="preserve"> PAGEREF _Toc176955406 \h </w:instrText>
+              <w:instrText xml:space="preserve"> PAGEREF _Toc177160022 \h </w:instrText>
             </w:r>
             <w:r>
               <w:rPr>
@@ -442,7 +442,7 @@
               <w:lang w:eastAsia="es-CO"/>
             </w:rPr>
           </w:pPr>
-          <w:hyperlink w:anchor="_Toc176955407" w:history="1">
+          <w:hyperlink w:anchor="_Toc177160023" w:history="1">
             <w:r>
               <w:rPr>
                 <w:rStyle w:val="Hipervnculo"/>
@@ -486,7 +486,7 @@
                 <w:noProof/>
                 <w:webHidden/>
               </w:rPr>
-              <w:instrText xml:space="preserve"> PAGEREF _Toc176955407 \h </w:instrText>
+              <w:instrText xml:space="preserve"> PAGEREF _Toc177160023 \h </w:instrText>
             </w:r>
             <w:r>
               <w:rPr>
@@ -529,7 +529,7 @@
               <w:lang w:eastAsia="es-CO"/>
             </w:rPr>
           </w:pPr>
-          <w:hyperlink w:anchor="_Toc176955408" w:history="1">
+          <w:hyperlink w:anchor="_Toc177160024" w:history="1">
             <w:r>
               <w:rPr>
                 <w:rStyle w:val="Hipervnculo"/>
@@ -556,7 +556,7 @@
                 <w:noProof/>
                 <w:webHidden/>
               </w:rPr>
-              <w:instrText xml:space="preserve"> PAGEREF _Toc176955408 \h </w:instrText>
+              <w:instrText xml:space="preserve"> PAGEREF _Toc177160024 \h </w:instrText>
             </w:r>
             <w:r>
               <w:rPr>
@@ -599,7 +599,7 @@
               <w:lang w:eastAsia="es-CO"/>
             </w:rPr>
           </w:pPr>
-          <w:hyperlink w:anchor="_Toc176955409" w:history="1">
+          <w:hyperlink w:anchor="_Toc177160025" w:history="1">
             <w:r>
               <w:rPr>
                 <w:rStyle w:val="Hipervnculo"/>
@@ -626,7 +626,7 @@
                 <w:noProof/>
                 <w:webHidden/>
               </w:rPr>
-              <w:instrText xml:space="preserve"> PAGEREF _Toc176955409 \h </w:instrText>
+              <w:instrText xml:space="preserve"> PAGEREF _Toc177160025 \h </w:instrText>
             </w:r>
             <w:r>
               <w:rPr>
@@ -669,7 +669,7 @@
               <w:lang w:eastAsia="es-CO"/>
             </w:rPr>
           </w:pPr>
-          <w:hyperlink w:anchor="_Toc176955410" w:history="1">
+          <w:hyperlink w:anchor="_Toc177160026" w:history="1">
             <w:r>
               <w:rPr>
                 <w:rStyle w:val="Hipervnculo"/>
@@ -696,7 +696,7 @@
                 <w:noProof/>
                 <w:webHidden/>
               </w:rPr>
-              <w:instrText xml:space="preserve"> PAGEREF _Toc176955410 \h </w:instrText>
+              <w:instrText xml:space="preserve"> PAGEREF _Toc177160026 \h </w:instrText>
             </w:r>
             <w:r>
               <w:rPr>
@@ -740,7 +740,7 @@
               <w:lang w:eastAsia="es-CO"/>
             </w:rPr>
           </w:pPr>
-          <w:hyperlink w:anchor="_Toc176955411" w:history="1">
+          <w:hyperlink w:anchor="_Toc177160027" w:history="1">
             <w:r>
               <w:rPr>
                 <w:rStyle w:val="Hipervnculo"/>
@@ -784,7 +784,7 @@
                 <w:noProof/>
                 <w:webHidden/>
               </w:rPr>
-              <w:instrText xml:space="preserve"> PAGEREF _Toc176955411 \h </w:instrText>
+              <w:instrText xml:space="preserve"> PAGEREF _Toc177160027 \h </w:instrText>
             </w:r>
             <w:r>
               <w:rPr>
@@ -827,7 +827,7 @@
               <w:lang w:eastAsia="es-CO"/>
             </w:rPr>
           </w:pPr>
-          <w:hyperlink w:anchor="_Toc176955412" w:history="1">
+          <w:hyperlink w:anchor="_Toc177160028" w:history="1">
             <w:r>
               <w:rPr>
                 <w:rStyle w:val="Hipervnculo"/>
@@ -854,7 +854,7 @@
                 <w:noProof/>
                 <w:webHidden/>
               </w:rPr>
-              <w:instrText xml:space="preserve"> PAGEREF _Toc176955412 \h </w:instrText>
+              <w:instrText xml:space="preserve"> PAGEREF _Toc177160028 \h </w:instrText>
             </w:r>
             <w:r>
               <w:rPr>
@@ -897,7 +897,7 @@
               <w:lang w:eastAsia="es-CO"/>
             </w:rPr>
           </w:pPr>
-          <w:hyperlink w:anchor="_Toc176955413" w:history="1">
+          <w:hyperlink w:anchor="_Toc177160029" w:history="1">
             <w:r>
               <w:rPr>
                 <w:rStyle w:val="Hipervnculo"/>
@@ -924,7 +924,7 @@
                 <w:noProof/>
                 <w:webHidden/>
               </w:rPr>
-              <w:instrText xml:space="preserve"> PAGEREF _Toc176955413 \h </w:instrText>
+              <w:instrText xml:space="preserve"> PAGEREF _Toc177160029 \h </w:instrText>
             </w:r>
             <w:r>
               <w:rPr>
@@ -967,7 +967,7 @@
               <w:lang w:eastAsia="es-CO"/>
             </w:rPr>
           </w:pPr>
-          <w:hyperlink w:anchor="_Toc176955414" w:history="1">
+          <w:hyperlink w:anchor="_Toc177160030" w:history="1">
             <w:r>
               <w:rPr>
                 <w:rStyle w:val="Hipervnculo"/>
@@ -1002,7 +1002,7 @@
                 <w:noProof/>
                 <w:webHidden/>
               </w:rPr>
-              <w:instrText xml:space="preserve"> PAGEREF _Toc176955414 \h </w:instrText>
+              <w:instrText xml:space="preserve"> PAGEREF _Toc177160030 \h </w:instrText>
             </w:r>
             <w:r>
               <w:rPr>
@@ -1045,7 +1045,7 @@
               <w:lang w:eastAsia="es-CO"/>
             </w:rPr>
           </w:pPr>
-          <w:hyperlink w:anchor="_Toc176955415" w:history="1">
+          <w:hyperlink w:anchor="_Toc177160031" w:history="1">
             <w:r>
               <w:rPr>
                 <w:rStyle w:val="Hipervnculo"/>
@@ -1072,7 +1072,7 @@
                 <w:noProof/>
                 <w:webHidden/>
               </w:rPr>
-              <w:instrText xml:space="preserve"> PAGEREF _Toc176955415 \h </w:instrText>
+              <w:instrText xml:space="preserve"> PAGEREF _Toc177160031 \h </w:instrText>
             </w:r>
             <w:r>
               <w:rPr>
@@ -1115,7 +1115,7 @@
               <w:lang w:eastAsia="es-CO"/>
             </w:rPr>
           </w:pPr>
-          <w:hyperlink w:anchor="_Toc176955416" w:history="1">
+          <w:hyperlink w:anchor="_Toc177160032" w:history="1">
             <w:r>
               <w:rPr>
                 <w:rStyle w:val="Hipervnculo"/>
@@ -1142,7 +1142,7 @@
                 <w:noProof/>
                 <w:webHidden/>
               </w:rPr>
-              <w:instrText xml:space="preserve"> PAGEREF _Toc176955416 \h </w:instrText>
+              <w:instrText xml:space="preserve"> PAGEREF _Toc177160032 \h </w:instrText>
             </w:r>
             <w:r>
               <w:rPr>
@@ -1163,6 +1163,146 @@
                 <w:webHidden/>
               </w:rPr>
               <w:t>11</w:t>
+            </w:r>
+            <w:r>
+              <w:rPr>
+                <w:noProof/>
+                <w:webHidden/>
+              </w:rPr>
+              <w:fldChar w:fldCharType="end"/>
+            </w:r>
+          </w:hyperlink>
+        </w:p>
+        <w:p>
+          <w:pPr>
+            <w:pStyle w:val="TDC3"/>
+            <w:tabs>
+              <w:tab w:val="right" w:leader="dot" w:pos="8828"/>
+            </w:tabs>
+            <w:rPr>
+              <w:rFonts w:eastAsiaTheme="minorEastAsia"/>
+              <w:noProof/>
+              <w:lang w:eastAsia="es-CO"/>
+            </w:rPr>
+          </w:pPr>
+          <w:hyperlink w:anchor="_Toc177160033" w:history="1">
+            <w:r>
+              <w:rPr>
+                <w:rStyle w:val="Hipervnculo"/>
+                <w:noProof/>
+              </w:rPr>
+              <w:t>Normalización</w:t>
+            </w:r>
+            <w:r>
+              <w:rPr>
+                <w:noProof/>
+                <w:webHidden/>
+              </w:rPr>
+              <w:tab/>
+            </w:r>
+            <w:r>
+              <w:rPr>
+                <w:noProof/>
+                <w:webHidden/>
+              </w:rPr>
+              <w:fldChar w:fldCharType="begin"/>
+            </w:r>
+            <w:r>
+              <w:rPr>
+                <w:noProof/>
+                <w:webHidden/>
+              </w:rPr>
+              <w:instrText xml:space="preserve"> PAGEREF _Toc177160033 \h </w:instrText>
+            </w:r>
+            <w:r>
+              <w:rPr>
+                <w:noProof/>
+                <w:webHidden/>
+              </w:rPr>
+            </w:r>
+            <w:r>
+              <w:rPr>
+                <w:noProof/>
+                <w:webHidden/>
+              </w:rPr>
+              <w:fldChar w:fldCharType="separate"/>
+            </w:r>
+            <w:r>
+              <w:rPr>
+                <w:noProof/>
+                <w:webHidden/>
+              </w:rPr>
+              <w:t>13</w:t>
+            </w:r>
+            <w:r>
+              <w:rPr>
+                <w:noProof/>
+                <w:webHidden/>
+              </w:rPr>
+              <w:fldChar w:fldCharType="end"/>
+            </w:r>
+          </w:hyperlink>
+        </w:p>
+        <w:p>
+          <w:pPr>
+            <w:pStyle w:val="TDC3"/>
+            <w:tabs>
+              <w:tab w:val="right" w:leader="dot" w:pos="8828"/>
+            </w:tabs>
+            <w:rPr>
+              <w:rFonts w:eastAsiaTheme="minorEastAsia"/>
+              <w:noProof/>
+              <w:lang w:eastAsia="es-CO"/>
+            </w:rPr>
+          </w:pPr>
+          <w:hyperlink w:anchor="_Toc177160034" w:history="1">
+            <w:r>
+              <w:rPr>
+                <w:rStyle w:val="Hipervnculo"/>
+                <w:noProof/>
+              </w:rPr>
+              <w:t>Cardinalidad</w:t>
+            </w:r>
+            <w:r>
+              <w:rPr>
+                <w:noProof/>
+                <w:webHidden/>
+              </w:rPr>
+              <w:tab/>
+            </w:r>
+            <w:r>
+              <w:rPr>
+                <w:noProof/>
+                <w:webHidden/>
+              </w:rPr>
+              <w:fldChar w:fldCharType="begin"/>
+            </w:r>
+            <w:r>
+              <w:rPr>
+                <w:noProof/>
+                <w:webHidden/>
+              </w:rPr>
+              <w:instrText xml:space="preserve"> PAGEREF _Toc177160034 \h </w:instrText>
+            </w:r>
+            <w:r>
+              <w:rPr>
+                <w:noProof/>
+                <w:webHidden/>
+              </w:rPr>
+            </w:r>
+            <w:r>
+              <w:rPr>
+                <w:noProof/>
+                <w:webHidden/>
+              </w:rPr>
+              <w:fldChar w:fldCharType="separate"/>
+            </w:r>
+            <w:r>
+              <w:rPr>
+                <w:noProof/>
+                <w:webHidden/>
+              </w:rPr>
+              <w:t>14</w:t>
             </w:r>
             <w:r>
               <w:rPr>
@@ -1186,7 +1326,7 @@
               <w:lang w:eastAsia="es-CO"/>
             </w:rPr>
           </w:pPr>
-          <w:hyperlink w:anchor="_Toc176955417" w:history="1">
+          <w:hyperlink w:anchor="_Toc177160035" w:history="1">
             <w:r>
               <w:rPr>
                 <w:rStyle w:val="Hipervnculo"/>
@@ -1229,7 +1369,7 @@
                 <w:noProof/>
                 <w:webHidden/>
               </w:rPr>
-              <w:instrText xml:space="preserve"> PAGEREF _Toc176955417 \h </w:instrText>
+              <w:instrText xml:space="preserve"> PAGEREF _Toc177160035 \h </w:instrText>
             </w:r>
             <w:r>
               <w:rPr>
@@ -1249,7 +1389,7 @@
                 <w:noProof/>
                 <w:webHidden/>
               </w:rPr>
-              <w:t>15</w:t>
+              <w:t>16</w:t>
             </w:r>
             <w:r>
               <w:rPr>
@@ -1273,7 +1413,7 @@
               <w:lang w:eastAsia="es-CO"/>
             </w:rPr>
           </w:pPr>
-          <w:hyperlink w:anchor="_Toc176955418" w:history="1">
+          <w:hyperlink w:anchor="_Toc177160036" w:history="1">
             <w:r>
               <w:rPr>
                 <w:rStyle w:val="Hipervnculo"/>
@@ -1316,7 +1456,7 @@
                 <w:noProof/>
                 <w:webHidden/>
               </w:rPr>
-              <w:instrText xml:space="preserve"> PAGEREF _Toc176955418 \h </w:instrText>
+              <w:instrText xml:space="preserve"> PAGEREF _Toc177160036 \h </w:instrText>
             </w:r>
             <w:r>
               <w:rPr>
@@ -1336,7 +1476,7 @@
                 <w:noProof/>
                 <w:webHidden/>
               </w:rPr>
-              <w:t>16</w:t>
+              <w:t>17</w:t>
             </w:r>
             <w:r>
               <w:rPr>
@@ -1360,7 +1500,7 @@
               <w:lang w:eastAsia="es-CO"/>
             </w:rPr>
           </w:pPr>
-          <w:hyperlink w:anchor="_Toc176955419" w:history="1">
+          <w:hyperlink w:anchor="_Toc177160037" w:history="1">
             <w:r>
               <w:rPr>
                 <w:rStyle w:val="Hipervnculo"/>
@@ -1403,7 +1543,7 @@
                 <w:noProof/>
                 <w:webHidden/>
               </w:rPr>
-              <w:instrText xml:space="preserve"> PAGEREF _Toc176955419 \h </w:instrText>
+              <w:instrText xml:space="preserve"> PAGEREF _Toc177160037 \h </w:instrText>
             </w:r>
             <w:r>
               <w:rPr>
@@ -1423,7 +1563,7 @@
                 <w:noProof/>
                 <w:webHidden/>
               </w:rPr>
-              <w:t>17</w:t>
+              <w:t>18</w:t>
             </w:r>
             <w:r>
               <w:rPr>
@@ -1447,7 +1587,7 @@
               <w:lang w:eastAsia="es-CO"/>
             </w:rPr>
           </w:pPr>
-          <w:hyperlink w:anchor="_Toc176955420" w:history="1">
+          <w:hyperlink w:anchor="_Toc177160038" w:history="1">
             <w:r>
               <w:rPr>
                 <w:rStyle w:val="Hipervnculo"/>
@@ -1490,7 +1630,7 @@
                 <w:noProof/>
                 <w:webHidden/>
               </w:rPr>
-              <w:instrText xml:space="preserve"> PAGEREF _Toc176955420 \h </w:instrText>
+              <w:instrText xml:space="preserve"> PAGEREF _Toc177160038 \h </w:instrText>
             </w:r>
             <w:r>
               <w:rPr>
@@ -1510,7 +1650,7 @@
                 <w:noProof/>
                 <w:webHidden/>
               </w:rPr>
-              <w:t>18</w:t>
+              <w:t>19</w:t>
             </w:r>
             <w:r>
               <w:rPr>
@@ -1628,9 +1768,8 @@
           <w:numId w:val="14"/>
         </w:numPr>
       </w:pPr>
-      <w:bookmarkStart w:id="0" w:name="_Toc176955406"/>
-      <w:r>
-        <w:lastRenderedPageBreak/>
+      <w:bookmarkStart w:id="0" w:name="_Toc177160022"/>
+      <w:r>
         <w:t>Resumen Ejecutivo</w:t>
       </w:r>
       <w:bookmarkEnd w:id="0"/>
@@ -1807,7 +1946,7 @@
           <w:lang w:val="es-ES"/>
         </w:rPr>
       </w:pPr>
-      <w:bookmarkStart w:id="1" w:name="_Toc176955407"/>
+      <w:bookmarkStart w:id="1" w:name="_Toc177160023"/>
       <w:r>
         <w:rPr>
           <w:lang w:val="es-ES"/>
@@ -1821,7 +1960,7 @@
       <w:pPr>
         <w:pStyle w:val="Ttulo2"/>
       </w:pPr>
-      <w:bookmarkStart w:id="2" w:name="_Toc176955408"/>
+      <w:bookmarkStart w:id="2" w:name="_Toc177160024"/>
       <w:r>
         <w:t>Contexto y Motivación</w:t>
       </w:r>
@@ -1851,7 +1990,7 @@
       <w:pPr>
         <w:pStyle w:val="Ttulo2"/>
       </w:pPr>
-      <w:bookmarkStart w:id="3" w:name="_Toc176955409"/>
+      <w:bookmarkStart w:id="3" w:name="_Toc177160025"/>
       <w:r>
         <w:t>Alcance del Informe</w:t>
       </w:r>
@@ -1954,7 +2093,7 @@
       <w:pPr>
         <w:pStyle w:val="Ttulo2"/>
       </w:pPr>
-      <w:bookmarkStart w:id="4" w:name="_Toc176955410"/>
+      <w:bookmarkStart w:id="4" w:name="_Toc177160026"/>
       <w:r>
         <w:t>Objetivos</w:t>
       </w:r>
@@ -2075,7 +2214,7 @@
           <w:lang w:val="es-ES"/>
         </w:rPr>
       </w:pPr>
-      <w:bookmarkStart w:id="5" w:name="_Toc176955411"/>
+      <w:bookmarkStart w:id="5" w:name="_Toc177160027"/>
       <w:r>
         <w:rPr>
           <w:lang w:val="es-ES"/>
@@ -2089,7 +2228,7 @@
       <w:pPr>
         <w:pStyle w:val="Ttulo2"/>
       </w:pPr>
-      <w:bookmarkStart w:id="6" w:name="_Toc176955412"/>
+      <w:bookmarkStart w:id="6" w:name="_Toc177160028"/>
       <w:r>
         <w:t>Herramientas Utilizadas</w:t>
       </w:r>
@@ -2195,7 +2334,7 @@
       <w:pPr>
         <w:pStyle w:val="Ttulo2"/>
       </w:pPr>
-      <w:bookmarkStart w:id="7" w:name="_Toc176955413"/>
+      <w:bookmarkStart w:id="7" w:name="_Toc177160029"/>
       <w:r>
         <w:t>Procedimientos</w:t>
       </w:r>
@@ -2428,7 +2567,7 @@
       <w:pPr>
         <w:pStyle w:val="Ttulo1"/>
       </w:pPr>
-      <w:bookmarkStart w:id="8" w:name="_Toc176955414"/>
+      <w:bookmarkStart w:id="8" w:name="_Toc177160030"/>
       <w:r>
         <w:rPr>
           <w:lang w:val="es-ES"/>
@@ -2451,7 +2590,7 @@
       <w:pPr>
         <w:pStyle w:val="Ttulo2"/>
       </w:pPr>
-      <w:bookmarkStart w:id="9" w:name="_Toc176955415"/>
+      <w:bookmarkStart w:id="9" w:name="_Toc177160031"/>
       <w:r>
         <w:t>Descripción de la Base de Datos</w:t>
       </w:r>
@@ -3811,7 +3950,7 @@
       <w:pPr>
         <w:pStyle w:val="Ttulo3"/>
       </w:pPr>
-      <w:bookmarkStart w:id="12" w:name="_Toc176955416"/>
+      <w:bookmarkStart w:id="12" w:name="_Toc177160032"/>
       <w:r>
         <w:t>Tablas de la Base de Datos:</w:t>
       </w:r>
@@ -4811,6 +4950,16 @@
     </w:p>
     <w:p>
       <w:pPr>
+        <w:pStyle w:val="Ttulo3"/>
+      </w:pPr>
+      <w:bookmarkStart w:id="13" w:name="_Toc177160033"/>
+      <w:r>
+        <w:t>Normalización</w:t>
+      </w:r>
+      <w:bookmarkEnd w:id="13"/>
+    </w:p>
+    <w:p>
+      <w:pPr>
         <w:rPr>
           <w:b/>
           <w:bCs/>
@@ -4821,14 +4970,19 @@
           <w:b/>
           <w:bCs/>
         </w:rPr>
-        <w:t>Relaciones entre Tablas:</w:t>
+        <w:t>Primera Forma Normal (1NF)</w:t>
+      </w:r>
+    </w:p>
+    <w:p>
+      <w:r>
+        <w:t>Para cumplir con la 1NF, todos los valores en cada tabla deben ser atómicos (sin listas o conjuntos dentro de una celda) y cada registro debe ser único.</w:t>
       </w:r>
     </w:p>
     <w:p>
       <w:pPr>
         <w:numPr>
           <w:ilvl w:val="0"/>
-          <w:numId w:val="9"/>
+          <w:numId w:val="28"/>
         </w:numPr>
       </w:pPr>
       <w:r>
@@ -4836,25 +4990,17 @@
           <w:b/>
           <w:bCs/>
         </w:rPr>
-        <w:t>Ciudad y Compradores</w:t>
-      </w:r>
-      <w:r>
-        <w:t xml:space="preserve">: Los compradores están vinculados a la tabla ciudad a través de la columna </w:t>
-      </w:r>
-      <w:proofErr w:type="spellStart"/>
-      <w:r>
-        <w:t>id_ciudad</w:t>
-      </w:r>
-      <w:proofErr w:type="spellEnd"/>
-      <w:r>
-        <w:t>.</w:t>
+        <w:t>Tabla ciudad</w:t>
+      </w:r>
+      <w:r>
+        <w:t xml:space="preserve"> ya está en 1NF. Todas las columnas contienen valores atómicos y tiene una clave primaria.</w:t>
       </w:r>
     </w:p>
     <w:p>
       <w:pPr>
         <w:numPr>
           <w:ilvl w:val="0"/>
-          <w:numId w:val="9"/>
+          <w:numId w:val="28"/>
         </w:numPr>
       </w:pPr>
       <w:r>
@@ -4862,25 +5008,17 @@
           <w:b/>
           <w:bCs/>
         </w:rPr>
-        <w:t>Ciudad y Proveedores</w:t>
-      </w:r>
-      <w:r>
-        <w:t xml:space="preserve">: Los proveedores también están vinculados a la tabla ciudad por medio de la columna </w:t>
-      </w:r>
-      <w:proofErr w:type="spellStart"/>
-      <w:r>
-        <w:t>id_ciudad</w:t>
-      </w:r>
-      <w:proofErr w:type="spellEnd"/>
-      <w:r>
-        <w:t>.</w:t>
+        <w:t>Tabla compradores</w:t>
+      </w:r>
+      <w:r>
+        <w:t xml:space="preserve"> está en 1NF ya que los nombres, apellidos, NIT y demás atributos son valores atómicos, y tiene una clave primaria.</w:t>
       </w:r>
     </w:p>
     <w:p>
       <w:pPr>
         <w:numPr>
           <w:ilvl w:val="0"/>
-          <w:numId w:val="9"/>
+          <w:numId w:val="28"/>
         </w:numPr>
       </w:pPr>
       <w:r>
@@ -4888,25 +5026,26 @@
           <w:b/>
           <w:bCs/>
         </w:rPr>
-        <w:t>Categoría de Producto y Producto</w:t>
-      </w:r>
-      <w:r>
-        <w:t xml:space="preserve">: Cada producto pertenece a una categoría, representada en la tabla </w:t>
+        <w:t xml:space="preserve">Tabla </w:t>
       </w:r>
       <w:proofErr w:type="spellStart"/>
       <w:r>
+        <w:rPr>
+          <w:b/>
+          <w:bCs/>
+        </w:rPr>
         <w:t>categoria_product</w:t>
       </w:r>
       <w:proofErr w:type="spellEnd"/>
       <w:r>
-        <w:t>.</w:t>
+        <w:t xml:space="preserve"> está en 1NF, ya que contiene valores atómicos en cada columna.</w:t>
       </w:r>
     </w:p>
     <w:p>
       <w:pPr>
         <w:numPr>
           <w:ilvl w:val="0"/>
-          <w:numId w:val="9"/>
+          <w:numId w:val="28"/>
         </w:numPr>
       </w:pPr>
       <w:r>
@@ -4914,42 +5053,705 @@
           <w:b/>
           <w:bCs/>
         </w:rPr>
-        <w:t>Productos y Proveedores</w:t>
-      </w:r>
-      <w:r>
-        <w:t xml:space="preserve">: Existe una relación muchos-a-muchos entre productos y proveedores, gestionada a través de la tabla </w:t>
-      </w:r>
-      <w:proofErr w:type="spellStart"/>
-      <w:r>
-        <w:t>producto_proveedor</w:t>
-      </w:r>
-      <w:proofErr w:type="spellEnd"/>
-      <w:r>
-        <w:t>, que permite saber qué proveedores ofrecen determinados productos.</w:t>
-      </w:r>
-    </w:p>
-    <w:p>
-      <w:pPr>
+        <w:t>Tabla producto</w:t>
+      </w:r>
+      <w:r>
+        <w:t xml:space="preserve"> está en 1NF, ya que todos los atributos (nombre, descripción, categoría y precio) son valores atómicos.</w:t>
+      </w:r>
+    </w:p>
+    <w:p>
+      <w:pPr>
+        <w:numPr>
+          <w:ilvl w:val="0"/>
+          <w:numId w:val="28"/>
+        </w:numPr>
+      </w:pPr>
+      <w:r>
         <w:rPr>
           <w:b/>
           <w:bCs/>
         </w:rPr>
-      </w:pPr>
-    </w:p>
-    <w:p>
-      <w:pPr>
+        <w:t xml:space="preserve">Tabla </w:t>
+      </w:r>
+      <w:proofErr w:type="spellStart"/>
+      <w:r>
         <w:rPr>
           <w:b/>
           <w:bCs/>
         </w:rPr>
-      </w:pPr>
-    </w:p>
-    <w:p>
-      <w:pPr>
+        <w:t>provedores</w:t>
+      </w:r>
+      <w:proofErr w:type="spellEnd"/>
+      <w:r>
+        <w:t xml:space="preserve"> está en 1NF. Todos los valores son atómicos y tiene clave primaria.</w:t>
+      </w:r>
+    </w:p>
+    <w:p>
+      <w:pPr>
+        <w:numPr>
+          <w:ilvl w:val="0"/>
+          <w:numId w:val="28"/>
+        </w:numPr>
+      </w:pPr>
+      <w:r>
         <w:rPr>
           <w:b/>
           <w:bCs/>
         </w:rPr>
+        <w:t xml:space="preserve">Tabla </w:t>
+      </w:r>
+      <w:proofErr w:type="spellStart"/>
+      <w:r>
+        <w:rPr>
+          <w:b/>
+          <w:bCs/>
+        </w:rPr>
+        <w:t>producto_proveedor</w:t>
+      </w:r>
+      <w:proofErr w:type="spellEnd"/>
+      <w:r>
+        <w:t xml:space="preserve"> también está en 1NF, ya que utiliza claves foráneas compuestas y no contiene valores repetidos o no atómicos.</w:t>
+      </w:r>
+    </w:p>
+    <w:p>
+      <w:pPr>
+        <w:rPr>
+          <w:b/>
+          <w:bCs/>
+        </w:rPr>
+      </w:pPr>
+      <w:r>
+        <w:rPr>
+          <w:b/>
+          <w:bCs/>
+        </w:rPr>
+        <w:t>Segunda Forma Normal (2NF)</w:t>
+      </w:r>
+    </w:p>
+    <w:p>
+      <w:r>
+        <w:t>Para cumplir la 2NF, la tabla debe estar en 1NF y no debe haber dependencia parcial, es decir, no deben existir atributos que dependan solo de una parte de la clave primaria si esta es compuesta.</w:t>
+      </w:r>
+    </w:p>
+    <w:p>
+      <w:pPr>
+        <w:numPr>
+          <w:ilvl w:val="0"/>
+          <w:numId w:val="29"/>
+        </w:numPr>
+      </w:pPr>
+      <w:r>
+        <w:rPr>
+          <w:b/>
+          <w:bCs/>
+        </w:rPr>
+        <w:t>Tabla ciudad</w:t>
+      </w:r>
+      <w:r>
+        <w:t xml:space="preserve"> está en 2NF ya que tiene clave primaria simple y todas las columnas dependen de esta clave.</w:t>
+      </w:r>
+    </w:p>
+    <w:p>
+      <w:pPr>
+        <w:numPr>
+          <w:ilvl w:val="0"/>
+          <w:numId w:val="29"/>
+        </w:numPr>
+      </w:pPr>
+      <w:r>
+        <w:rPr>
+          <w:b/>
+          <w:bCs/>
+        </w:rPr>
+        <w:lastRenderedPageBreak/>
+        <w:t>Tabla compradores</w:t>
+      </w:r>
+      <w:r>
+        <w:t xml:space="preserve"> también está en 2NF ya que todos los atributos dependen de la clave primaria </w:t>
+      </w:r>
+      <w:proofErr w:type="spellStart"/>
+      <w:r>
+        <w:t>id_compradores</w:t>
+      </w:r>
+      <w:proofErr w:type="spellEnd"/>
+      <w:r>
+        <w:t>.</w:t>
+      </w:r>
+    </w:p>
+    <w:p>
+      <w:pPr>
+        <w:numPr>
+          <w:ilvl w:val="0"/>
+          <w:numId w:val="29"/>
+        </w:numPr>
+      </w:pPr>
+      <w:r>
+        <w:rPr>
+          <w:b/>
+          <w:bCs/>
+        </w:rPr>
+        <w:t xml:space="preserve">Tabla </w:t>
+      </w:r>
+      <w:proofErr w:type="spellStart"/>
+      <w:r>
+        <w:rPr>
+          <w:b/>
+          <w:bCs/>
+        </w:rPr>
+        <w:t>categoria_product</w:t>
+      </w:r>
+      <w:proofErr w:type="spellEnd"/>
+      <w:r>
+        <w:t xml:space="preserve"> está en 2NF, ya que todos los atributos dependen de su clave primaria.</w:t>
+      </w:r>
+    </w:p>
+    <w:p>
+      <w:pPr>
+        <w:numPr>
+          <w:ilvl w:val="0"/>
+          <w:numId w:val="29"/>
+        </w:numPr>
+      </w:pPr>
+      <w:r>
+        <w:rPr>
+          <w:b/>
+          <w:bCs/>
+        </w:rPr>
+        <w:t>Tabla producto</w:t>
+      </w:r>
+      <w:r>
+        <w:t xml:space="preserve"> cumple con la 2NF ya que cada atributo depende completamente de la clave primaria </w:t>
+      </w:r>
+      <w:proofErr w:type="spellStart"/>
+      <w:r>
+        <w:t>id_producto</w:t>
+      </w:r>
+      <w:proofErr w:type="spellEnd"/>
+      <w:r>
+        <w:t>.</w:t>
+      </w:r>
+    </w:p>
+    <w:p>
+      <w:pPr>
+        <w:numPr>
+          <w:ilvl w:val="0"/>
+          <w:numId w:val="29"/>
+        </w:numPr>
+      </w:pPr>
+      <w:r>
+        <w:rPr>
+          <w:b/>
+          <w:bCs/>
+        </w:rPr>
+        <w:t xml:space="preserve">Tabla </w:t>
+      </w:r>
+      <w:proofErr w:type="spellStart"/>
+      <w:r>
+        <w:rPr>
+          <w:b/>
+          <w:bCs/>
+        </w:rPr>
+        <w:t>provedores</w:t>
+      </w:r>
+      <w:proofErr w:type="spellEnd"/>
+      <w:r>
+        <w:t xml:space="preserve"> está en 2NF ya que todos los atributos dependen de su clave primaria </w:t>
+      </w:r>
+      <w:proofErr w:type="spellStart"/>
+      <w:r>
+        <w:t>id_provedores</w:t>
+      </w:r>
+      <w:proofErr w:type="spellEnd"/>
+      <w:r>
+        <w:t>.</w:t>
+      </w:r>
+    </w:p>
+    <w:p>
+      <w:pPr>
+        <w:numPr>
+          <w:ilvl w:val="0"/>
+          <w:numId w:val="29"/>
+        </w:numPr>
+      </w:pPr>
+      <w:r>
+        <w:rPr>
+          <w:b/>
+          <w:bCs/>
+        </w:rPr>
+        <w:t xml:space="preserve">Tabla </w:t>
+      </w:r>
+      <w:proofErr w:type="spellStart"/>
+      <w:r>
+        <w:rPr>
+          <w:b/>
+          <w:bCs/>
+        </w:rPr>
+        <w:t>producto_proveedor</w:t>
+      </w:r>
+      <w:proofErr w:type="spellEnd"/>
+      <w:r>
+        <w:t xml:space="preserve"> también cumple con la 2NF ya que los atributos (claves foráneas) dependen de la clave primaria compuesta (</w:t>
+      </w:r>
+      <w:proofErr w:type="spellStart"/>
+      <w:r>
+        <w:t>id_producto</w:t>
+      </w:r>
+      <w:proofErr w:type="spellEnd"/>
+      <w:r>
+        <w:t xml:space="preserve">, </w:t>
+      </w:r>
+      <w:proofErr w:type="spellStart"/>
+      <w:r>
+        <w:t>id_provedores</w:t>
+      </w:r>
+      <w:proofErr w:type="spellEnd"/>
+      <w:r>
+        <w:t>).</w:t>
+      </w:r>
+    </w:p>
+    <w:p>
+      <w:pPr>
+        <w:rPr>
+          <w:b/>
+          <w:bCs/>
+        </w:rPr>
+      </w:pPr>
+      <w:r>
+        <w:rPr>
+          <w:b/>
+          <w:bCs/>
+        </w:rPr>
+        <w:t>Tercera Forma Normal (3NF)</w:t>
+      </w:r>
+    </w:p>
+    <w:p>
+      <w:r>
+        <w:t>Para cumplir con la 3NF, una tabla debe estar en 2NF y todos los atributos no clave deben depender exclusivamente de la clave primaria. No debe haber dependencias transitivas.</w:t>
+      </w:r>
+    </w:p>
+    <w:p>
+      <w:pPr>
+        <w:numPr>
+          <w:ilvl w:val="0"/>
+          <w:numId w:val="30"/>
+        </w:numPr>
+      </w:pPr>
+      <w:r>
+        <w:rPr>
+          <w:b/>
+          <w:bCs/>
+        </w:rPr>
+        <w:t>Tabla ciudad</w:t>
+      </w:r>
+      <w:r>
+        <w:t xml:space="preserve"> está en 3NF, ya que no hay dependencias transitivas.</w:t>
+      </w:r>
+    </w:p>
+    <w:p>
+      <w:pPr>
+        <w:numPr>
+          <w:ilvl w:val="0"/>
+          <w:numId w:val="30"/>
+        </w:numPr>
+      </w:pPr>
+      <w:r>
+        <w:rPr>
+          <w:b/>
+          <w:bCs/>
+        </w:rPr>
+        <w:t>Tabla compradores</w:t>
+      </w:r>
+      <w:r>
+        <w:t xml:space="preserve"> está en 3NF. Los atributos como nombre, apellidos y NIT dependen solo de la clave primaria </w:t>
+      </w:r>
+      <w:proofErr w:type="spellStart"/>
+      <w:r>
+        <w:t>id_compradores</w:t>
+      </w:r>
+      <w:proofErr w:type="spellEnd"/>
+      <w:r>
+        <w:t>, sin dependencias transitivas.</w:t>
+      </w:r>
+    </w:p>
+    <w:p>
+      <w:pPr>
+        <w:numPr>
+          <w:ilvl w:val="0"/>
+          <w:numId w:val="30"/>
+        </w:numPr>
+      </w:pPr>
+      <w:r>
+        <w:rPr>
+          <w:b/>
+          <w:bCs/>
+        </w:rPr>
+        <w:t xml:space="preserve">Tabla </w:t>
+      </w:r>
+      <w:proofErr w:type="spellStart"/>
+      <w:r>
+        <w:rPr>
+          <w:b/>
+          <w:bCs/>
+        </w:rPr>
+        <w:t>categoria_product</w:t>
+      </w:r>
+      <w:proofErr w:type="spellEnd"/>
+      <w:r>
+        <w:t xml:space="preserve"> cumple con la 3NF ya que la única columna es la clave primaria y la categoría.</w:t>
+      </w:r>
+    </w:p>
+    <w:p>
+      <w:pPr>
+        <w:numPr>
+          <w:ilvl w:val="0"/>
+          <w:numId w:val="30"/>
+        </w:numPr>
+      </w:pPr>
+      <w:r>
+        <w:rPr>
+          <w:b/>
+          <w:bCs/>
+        </w:rPr>
+        <w:t>Tabla producto</w:t>
+      </w:r>
+      <w:r>
+        <w:t xml:space="preserve"> está en 3NF. Todos los atributos dependen de la clave primaria </w:t>
+      </w:r>
+      <w:proofErr w:type="spellStart"/>
+      <w:r>
+        <w:t>id_producto</w:t>
+      </w:r>
+      <w:proofErr w:type="spellEnd"/>
+      <w:r>
+        <w:t>, sin dependencias transitivas.</w:t>
+      </w:r>
+    </w:p>
+    <w:p>
+      <w:pPr>
+        <w:numPr>
+          <w:ilvl w:val="0"/>
+          <w:numId w:val="30"/>
+        </w:numPr>
+      </w:pPr>
+      <w:r>
+        <w:rPr>
+          <w:b/>
+          <w:bCs/>
+        </w:rPr>
+        <w:t xml:space="preserve">Tabla </w:t>
+      </w:r>
+      <w:proofErr w:type="spellStart"/>
+      <w:r>
+        <w:rPr>
+          <w:b/>
+          <w:bCs/>
+        </w:rPr>
+        <w:t>provedores</w:t>
+      </w:r>
+      <w:proofErr w:type="spellEnd"/>
+      <w:r>
+        <w:t xml:space="preserve"> está en 3NF ya que los atributos dependen solo de </w:t>
+      </w:r>
+      <w:proofErr w:type="spellStart"/>
+      <w:r>
+        <w:t>id_provedores</w:t>
+      </w:r>
+      <w:proofErr w:type="spellEnd"/>
+      <w:r>
+        <w:t>.</w:t>
+      </w:r>
+    </w:p>
+    <w:p>
+      <w:pPr>
+        <w:numPr>
+          <w:ilvl w:val="0"/>
+          <w:numId w:val="30"/>
+        </w:numPr>
+      </w:pPr>
+      <w:r>
+        <w:rPr>
+          <w:b/>
+          <w:bCs/>
+        </w:rPr>
+        <w:t xml:space="preserve">Tabla </w:t>
+      </w:r>
+      <w:proofErr w:type="spellStart"/>
+      <w:r>
+        <w:rPr>
+          <w:b/>
+          <w:bCs/>
+        </w:rPr>
+        <w:t>producto_proveedor</w:t>
+      </w:r>
+      <w:proofErr w:type="spellEnd"/>
+      <w:r>
+        <w:t xml:space="preserve"> está en 3NF ya que los atributos (claves foráneas) dependen exclusivamente de la clave primaria compuesta.</w:t>
+      </w:r>
+    </w:p>
+    <w:p>
+      <w:pPr>
+        <w:ind w:left="360"/>
+      </w:pPr>
+    </w:p>
+    <w:p>
+      <w:pPr>
+        <w:pStyle w:val="Ttulo3"/>
+        <w:rPr>
+          <w:rFonts w:eastAsiaTheme="minorHAnsi"/>
+        </w:rPr>
+      </w:pPr>
+      <w:r>
+        <w:t xml:space="preserve"> </w:t>
+      </w:r>
+      <w:bookmarkStart w:id="14" w:name="_Toc177160034"/>
+      <w:r>
+        <w:rPr>
+          <w:rFonts w:eastAsiaTheme="minorHAnsi"/>
+        </w:rPr>
+        <w:t>Cardinalidad</w:t>
+      </w:r>
+      <w:bookmarkEnd w:id="14"/>
+    </w:p>
+    <w:p/>
+    <w:p>
+      <w:r>
+        <w:t xml:space="preserve">La </w:t>
+      </w:r>
+      <w:r>
+        <w:rPr>
+          <w:b/>
+          <w:bCs/>
+        </w:rPr>
+        <w:t>cardinalidad</w:t>
+      </w:r>
+      <w:r>
+        <w:t xml:space="preserve"> describe la relación entre las tablas.</w:t>
+      </w:r>
+    </w:p>
+    <w:p>
+      <w:pPr>
+        <w:numPr>
+          <w:ilvl w:val="0"/>
+          <w:numId w:val="31"/>
+        </w:numPr>
+        <w:rPr>
+          <w:b/>
+          <w:bCs/>
+        </w:rPr>
+      </w:pPr>
+      <w:r>
+        <w:rPr>
+          <w:b/>
+          <w:bCs/>
+        </w:rPr>
+        <w:t>Relación Ciudad - Compradores (1):</w:t>
+      </w:r>
+    </w:p>
+    <w:p>
+      <w:pPr>
+        <w:pStyle w:val="Prrafodelista"/>
+        <w:numPr>
+          <w:ilvl w:val="0"/>
+          <w:numId w:val="32"/>
+        </w:numPr>
+      </w:pPr>
+      <w:r>
+        <w:t>Una ciudad puede tener múltiples compradores (uno a muchos).</w:t>
+      </w:r>
+    </w:p>
+    <w:p>
+      <w:pPr>
+        <w:pStyle w:val="Prrafodelista"/>
+        <w:numPr>
+          <w:ilvl w:val="0"/>
+          <w:numId w:val="32"/>
+        </w:numPr>
+      </w:pPr>
+      <w:r>
+        <w:t xml:space="preserve">La clave foránea </w:t>
+      </w:r>
+      <w:proofErr w:type="spellStart"/>
+      <w:r>
+        <w:t>id_ciudad</w:t>
+      </w:r>
+      <w:proofErr w:type="spellEnd"/>
+      <w:r>
+        <w:t xml:space="preserve"> en la tabla compradores indica esta relación.</w:t>
+      </w:r>
+    </w:p>
+    <w:p>
+      <w:pPr>
+        <w:numPr>
+          <w:ilvl w:val="0"/>
+          <w:numId w:val="31"/>
+        </w:numPr>
+        <w:rPr>
+          <w:b/>
+          <w:bCs/>
+        </w:rPr>
+      </w:pPr>
+      <w:r>
+        <w:rPr>
+          <w:b/>
+          <w:bCs/>
+        </w:rPr>
+        <w:t>Relación Ciudad - Proveedores (1):</w:t>
+      </w:r>
+    </w:p>
+    <w:p>
+      <w:pPr>
+        <w:pStyle w:val="Prrafodelista"/>
+        <w:numPr>
+          <w:ilvl w:val="0"/>
+          <w:numId w:val="33"/>
+        </w:numPr>
+      </w:pPr>
+      <w:r>
+        <w:t>Una ciudad puede tener múltiples proveedores.</w:t>
+      </w:r>
+    </w:p>
+    <w:p>
+      <w:pPr>
+        <w:pStyle w:val="Prrafodelista"/>
+        <w:numPr>
+          <w:ilvl w:val="0"/>
+          <w:numId w:val="33"/>
+        </w:numPr>
+      </w:pPr>
+      <w:r>
+        <w:t xml:space="preserve">La clave foránea </w:t>
+      </w:r>
+      <w:proofErr w:type="spellStart"/>
+      <w:r>
+        <w:t>id_ciudad</w:t>
+      </w:r>
+      <w:proofErr w:type="spellEnd"/>
+      <w:r>
+        <w:t xml:space="preserve"> en la tabla </w:t>
+      </w:r>
+      <w:proofErr w:type="spellStart"/>
+      <w:r>
+        <w:t>provedores</w:t>
+      </w:r>
+      <w:proofErr w:type="spellEnd"/>
+      <w:r>
+        <w:t xml:space="preserve"> refleja esta relación.</w:t>
+      </w:r>
+    </w:p>
+    <w:p>
+      <w:pPr>
+        <w:numPr>
+          <w:ilvl w:val="0"/>
+          <w:numId w:val="31"/>
+        </w:numPr>
+        <w:rPr>
+          <w:b/>
+          <w:bCs/>
+        </w:rPr>
+      </w:pPr>
+      <w:r>
+        <w:rPr>
+          <w:b/>
+          <w:bCs/>
+        </w:rPr>
+        <w:lastRenderedPageBreak/>
+        <w:t>Relación Categoría Producto - Producto (1):</w:t>
+      </w:r>
+    </w:p>
+    <w:p>
+      <w:pPr>
+        <w:pStyle w:val="Prrafodelista"/>
+        <w:numPr>
+          <w:ilvl w:val="0"/>
+          <w:numId w:val="34"/>
+        </w:numPr>
+      </w:pPr>
+      <w:r>
+        <w:t>Una categoría puede tener muchos productos (uno a muchos).</w:t>
+      </w:r>
+    </w:p>
+    <w:p>
+      <w:pPr>
+        <w:pStyle w:val="Prrafodelista"/>
+        <w:numPr>
+          <w:ilvl w:val="0"/>
+          <w:numId w:val="34"/>
+        </w:numPr>
+      </w:pPr>
+      <w:r>
+        <w:t xml:space="preserve">La clave foránea </w:t>
+      </w:r>
+      <w:proofErr w:type="spellStart"/>
+      <w:r>
+        <w:t>categoria_producto</w:t>
+      </w:r>
+      <w:proofErr w:type="spellEnd"/>
+      <w:r>
+        <w:t xml:space="preserve"> en la tabla producto representa esta relación.</w:t>
+      </w:r>
+    </w:p>
+    <w:p>
+      <w:pPr>
+        <w:numPr>
+          <w:ilvl w:val="0"/>
+          <w:numId w:val="31"/>
+        </w:numPr>
+        <w:rPr>
+          <w:b/>
+          <w:bCs/>
+        </w:rPr>
+      </w:pPr>
+      <w:r>
+        <w:rPr>
+          <w:b/>
+          <w:bCs/>
+        </w:rPr>
+        <w:t>Relación Producto - Proveedores (N):</w:t>
+      </w:r>
+    </w:p>
+    <w:p>
+      <w:pPr>
+        <w:pStyle w:val="Prrafodelista"/>
+        <w:numPr>
+          <w:ilvl w:val="0"/>
+          <w:numId w:val="35"/>
+        </w:numPr>
+      </w:pPr>
+      <w:r>
+        <w:t>Un producto puede ser ofrecido por múltiples proveedores y un proveedor puede ofrecer múltiples productos (muchos a muchos).</w:t>
+      </w:r>
+    </w:p>
+    <w:p>
+      <w:pPr>
+        <w:pStyle w:val="Prrafodelista"/>
+        <w:numPr>
+          <w:ilvl w:val="0"/>
+          <w:numId w:val="35"/>
+        </w:numPr>
+      </w:pPr>
+      <w:r>
+        <w:t xml:space="preserve">Esto se maneja mediante la tabla intermedia </w:t>
+      </w:r>
+      <w:proofErr w:type="spellStart"/>
+      <w:r>
+        <w:rPr>
+          <w:b/>
+          <w:bCs/>
+        </w:rPr>
+        <w:t>producto_proveedor</w:t>
+      </w:r>
+      <w:proofErr w:type="spellEnd"/>
+      <w:r>
+        <w:t>, que tiene una relación de muchos a muchos.</w:t>
+      </w:r>
+    </w:p>
+    <w:p/>
+    <w:p>
+      <w:pPr>
+        <w:rPr>
+          <w:b/>
+          <w:bCs/>
+        </w:rPr>
       </w:pPr>
     </w:p>
     <w:p>
@@ -4957,7 +5759,6 @@
         <w:rPr>
           <w:noProof/>
         </w:rPr>
-        <w:lastRenderedPageBreak/>
         <w:drawing>
           <wp:inline distT="0" distB="0" distL="0" distR="0" wp14:anchorId="5F5E1AEF" wp14:editId="510D3329">
             <wp:extent cx="5791200" cy="3729990"/>
@@ -5002,13 +5803,6 @@
     <w:p/>
     <w:p/>
     <w:p/>
-    <w:p/>
-    <w:p/>
-    <w:p/>
-    <w:p/>
-    <w:p/>
-    <w:p/>
-    <w:p/>
     <w:p>
       <w:pPr>
         <w:pStyle w:val="Ttulo1"/>
@@ -5017,12 +5811,12 @@
           <w:numId w:val="17"/>
         </w:numPr>
       </w:pPr>
-      <w:bookmarkStart w:id="13" w:name="_Toc176955417"/>
+      <w:bookmarkStart w:id="15" w:name="_Toc177160035"/>
       <w:r>
         <w:lastRenderedPageBreak/>
         <w:t>Análisis y Discusión</w:t>
       </w:r>
-      <w:bookmarkEnd w:id="13"/>
+      <w:bookmarkEnd w:id="15"/>
     </w:p>
     <w:p/>
     <w:p>
@@ -5061,12 +5855,12 @@
           <w:numId w:val="17"/>
         </w:numPr>
       </w:pPr>
-      <w:bookmarkStart w:id="14" w:name="_Toc176955418"/>
+      <w:bookmarkStart w:id="16" w:name="_Toc177160036"/>
       <w:r>
         <w:lastRenderedPageBreak/>
         <w:t>Conclusiones</w:t>
       </w:r>
-      <w:bookmarkEnd w:id="14"/>
+      <w:bookmarkEnd w:id="16"/>
     </w:p>
     <w:p/>
     <w:p>
@@ -5105,12 +5899,12 @@
           <w:numId w:val="17"/>
         </w:numPr>
       </w:pPr>
-      <w:bookmarkStart w:id="15" w:name="_Toc176955419"/>
+      <w:bookmarkStart w:id="17" w:name="_Toc177160037"/>
       <w:r>
         <w:lastRenderedPageBreak/>
         <w:t>Recomendaciones</w:t>
       </w:r>
-      <w:bookmarkEnd w:id="15"/>
+      <w:bookmarkEnd w:id="17"/>
     </w:p>
     <w:p/>
     <w:p>
@@ -5189,12 +5983,12 @@
           <w:numId w:val="17"/>
         </w:numPr>
       </w:pPr>
-      <w:bookmarkStart w:id="16" w:name="_Toc176955420"/>
+      <w:bookmarkStart w:id="18" w:name="_Toc177160038"/>
       <w:r>
         <w:lastRenderedPageBreak/>
         <w:t>Referencias</w:t>
       </w:r>
-      <w:bookmarkEnd w:id="16"/>
+      <w:bookmarkEnd w:id="18"/>
     </w:p>
     <w:p/>
     <w:p>
@@ -6061,6 +6855,119 @@
     </w:lvl>
   </w:abstractNum>
   <w:abstractNum w:abstractNumId="7" w15:restartNumberingAfterBreak="0">
+    <w:nsid w:val="221B153B"/>
+    <w:multiLevelType w:val="hybridMultilevel"/>
+    <w:tmpl w:val="7E761288"/>
+    <w:lvl w:ilvl="0" w:tplc="240A0001">
+      <w:start w:val="1"/>
+      <w:numFmt w:val="bullet"/>
+      <w:lvlText w:val=""/>
+      <w:lvlJc w:val="left"/>
+      <w:pPr>
+        <w:ind w:left="720" w:hanging="360"/>
+      </w:pPr>
+      <w:rPr>
+        <w:rFonts w:ascii="Symbol" w:hAnsi="Symbol" w:hint="default"/>
+      </w:rPr>
+    </w:lvl>
+    <w:lvl w:ilvl="1" w:tplc="240A0003" w:tentative="1">
+      <w:start w:val="1"/>
+      <w:numFmt w:val="bullet"/>
+      <w:lvlText w:val="o"/>
+      <w:lvlJc w:val="left"/>
+      <w:pPr>
+        <w:ind w:left="1440" w:hanging="360"/>
+      </w:pPr>
+      <w:rPr>
+        <w:rFonts w:ascii="Courier New" w:hAnsi="Courier New" w:cs="Courier New" w:hint="default"/>
+      </w:rPr>
+    </w:lvl>
+    <w:lvl w:ilvl="2" w:tplc="240A0005" w:tentative="1">
+      <w:start w:val="1"/>
+      <w:numFmt w:val="bullet"/>
+      <w:lvlText w:val=""/>
+      <w:lvlJc w:val="left"/>
+      <w:pPr>
+        <w:ind w:left="2160" w:hanging="360"/>
+      </w:pPr>
+      <w:rPr>
+        <w:rFonts w:ascii="Wingdings" w:hAnsi="Wingdings" w:hint="default"/>
+      </w:rPr>
+    </w:lvl>
+    <w:lvl w:ilvl="3" w:tplc="240A0001" w:tentative="1">
+      <w:start w:val="1"/>
+      <w:numFmt w:val="bullet"/>
+      <w:lvlText w:val=""/>
+      <w:lvlJc w:val="left"/>
+      <w:pPr>
+        <w:ind w:left="2880" w:hanging="360"/>
+      </w:pPr>
+      <w:rPr>
+        <w:rFonts w:ascii="Symbol" w:hAnsi="Symbol" w:hint="default"/>
+      </w:rPr>
+    </w:lvl>
+    <w:lvl w:ilvl="4" w:tplc="240A0003" w:tentative="1">
+      <w:start w:val="1"/>
+      <w:numFmt w:val="bullet"/>
+      <w:lvlText w:val="o"/>
+      <w:lvlJc w:val="left"/>
+      <w:pPr>
+        <w:ind w:left="3600" w:hanging="360"/>
+      </w:pPr>
+      <w:rPr>
+        <w:rFonts w:ascii="Courier New" w:hAnsi="Courier New" w:cs="Courier New" w:hint="default"/>
+      </w:rPr>
+    </w:lvl>
+    <w:lvl w:ilvl="5" w:tplc="240A0005" w:tentative="1">
+      <w:start w:val="1"/>
+      <w:numFmt w:val="bullet"/>
+      <w:lvlText w:val=""/>
+      <w:lvlJc w:val="left"/>
+      <w:pPr>
+        <w:ind w:left="4320" w:hanging="360"/>
+      </w:pPr>
+      <w:rPr>
+        <w:rFonts w:ascii="Wingdings" w:hAnsi="Wingdings" w:hint="default"/>
+      </w:rPr>
+    </w:lvl>
+    <w:lvl w:ilvl="6" w:tplc="240A0001" w:tentative="1">
+      <w:start w:val="1"/>
+      <w:numFmt w:val="bullet"/>
+      <w:lvlText w:val=""/>
+      <w:lvlJc w:val="left"/>
+      <w:pPr>
+        <w:ind w:left="5040" w:hanging="360"/>
+      </w:pPr>
+      <w:rPr>
+        <w:rFonts w:ascii="Symbol" w:hAnsi="Symbol" w:hint="default"/>
+      </w:rPr>
+    </w:lvl>
+    <w:lvl w:ilvl="7" w:tplc="240A0003" w:tentative="1">
+      <w:start w:val="1"/>
+      <w:numFmt w:val="bullet"/>
+      <w:lvlText w:val="o"/>
+      <w:lvlJc w:val="left"/>
+      <w:pPr>
+        <w:ind w:left="5760" w:hanging="360"/>
+      </w:pPr>
+      <w:rPr>
+        <w:rFonts w:ascii="Courier New" w:hAnsi="Courier New" w:cs="Courier New" w:hint="default"/>
+      </w:rPr>
+    </w:lvl>
+    <w:lvl w:ilvl="8" w:tplc="240A0005" w:tentative="1">
+      <w:start w:val="1"/>
+      <w:numFmt w:val="bullet"/>
+      <w:lvlText w:val=""/>
+      <w:lvlJc w:val="left"/>
+      <w:pPr>
+        <w:ind w:left="6480" w:hanging="360"/>
+      </w:pPr>
+      <w:rPr>
+        <w:rFonts w:ascii="Wingdings" w:hAnsi="Wingdings" w:hint="default"/>
+      </w:rPr>
+    </w:lvl>
+  </w:abstractNum>
+  <w:abstractNum w:abstractNumId="8" w15:restartNumberingAfterBreak="0">
     <w:nsid w:val="23425D91"/>
     <w:multiLevelType w:val="hybridMultilevel"/>
     <w:tmpl w:val="2A16D4D8"/>
@@ -6173,7 +7080,7 @@
       </w:rPr>
     </w:lvl>
   </w:abstractNum>
-  <w:abstractNum w:abstractNumId="8" w15:restartNumberingAfterBreak="0">
+  <w:abstractNum w:abstractNumId="9" w15:restartNumberingAfterBreak="0">
     <w:nsid w:val="274A7265"/>
     <w:multiLevelType w:val="multilevel"/>
     <w:tmpl w:val="B8D432FE"/>
@@ -6286,7 +7193,120 @@
       </w:pPr>
     </w:lvl>
   </w:abstractNum>
-  <w:abstractNum w:abstractNumId="9" w15:restartNumberingAfterBreak="0">
+  <w:abstractNum w:abstractNumId="10" w15:restartNumberingAfterBreak="0">
+    <w:nsid w:val="276A3DBB"/>
+    <w:multiLevelType w:val="hybridMultilevel"/>
+    <w:tmpl w:val="126AB41A"/>
+    <w:lvl w:ilvl="0" w:tplc="240A0001">
+      <w:start w:val="1"/>
+      <w:numFmt w:val="bullet"/>
+      <w:lvlText w:val=""/>
+      <w:lvlJc w:val="left"/>
+      <w:pPr>
+        <w:ind w:left="720" w:hanging="360"/>
+      </w:pPr>
+      <w:rPr>
+        <w:rFonts w:ascii="Symbol" w:hAnsi="Symbol" w:hint="default"/>
+      </w:rPr>
+    </w:lvl>
+    <w:lvl w:ilvl="1" w:tplc="240A0003" w:tentative="1">
+      <w:start w:val="1"/>
+      <w:numFmt w:val="bullet"/>
+      <w:lvlText w:val="o"/>
+      <w:lvlJc w:val="left"/>
+      <w:pPr>
+        <w:ind w:left="1440" w:hanging="360"/>
+      </w:pPr>
+      <w:rPr>
+        <w:rFonts w:ascii="Courier New" w:hAnsi="Courier New" w:cs="Courier New" w:hint="default"/>
+      </w:rPr>
+    </w:lvl>
+    <w:lvl w:ilvl="2" w:tplc="240A0005" w:tentative="1">
+      <w:start w:val="1"/>
+      <w:numFmt w:val="bullet"/>
+      <w:lvlText w:val=""/>
+      <w:lvlJc w:val="left"/>
+      <w:pPr>
+        <w:ind w:left="2160" w:hanging="360"/>
+      </w:pPr>
+      <w:rPr>
+        <w:rFonts w:ascii="Wingdings" w:hAnsi="Wingdings" w:hint="default"/>
+      </w:rPr>
+    </w:lvl>
+    <w:lvl w:ilvl="3" w:tplc="240A0001" w:tentative="1">
+      <w:start w:val="1"/>
+      <w:numFmt w:val="bullet"/>
+      <w:lvlText w:val=""/>
+      <w:lvlJc w:val="left"/>
+      <w:pPr>
+        <w:ind w:left="2880" w:hanging="360"/>
+      </w:pPr>
+      <w:rPr>
+        <w:rFonts w:ascii="Symbol" w:hAnsi="Symbol" w:hint="default"/>
+      </w:rPr>
+    </w:lvl>
+    <w:lvl w:ilvl="4" w:tplc="240A0003" w:tentative="1">
+      <w:start w:val="1"/>
+      <w:numFmt w:val="bullet"/>
+      <w:lvlText w:val="o"/>
+      <w:lvlJc w:val="left"/>
+      <w:pPr>
+        <w:ind w:left="3600" w:hanging="360"/>
+      </w:pPr>
+      <w:rPr>
+        <w:rFonts w:ascii="Courier New" w:hAnsi="Courier New" w:cs="Courier New" w:hint="default"/>
+      </w:rPr>
+    </w:lvl>
+    <w:lvl w:ilvl="5" w:tplc="240A0005" w:tentative="1">
+      <w:start w:val="1"/>
+      <w:numFmt w:val="bullet"/>
+      <w:lvlText w:val=""/>
+      <w:lvlJc w:val="left"/>
+      <w:pPr>
+        <w:ind w:left="4320" w:hanging="360"/>
+      </w:pPr>
+      <w:rPr>
+        <w:rFonts w:ascii="Wingdings" w:hAnsi="Wingdings" w:hint="default"/>
+      </w:rPr>
+    </w:lvl>
+    <w:lvl w:ilvl="6" w:tplc="240A0001" w:tentative="1">
+      <w:start w:val="1"/>
+      <w:numFmt w:val="bullet"/>
+      <w:lvlText w:val=""/>
+      <w:lvlJc w:val="left"/>
+      <w:pPr>
+        <w:ind w:left="5040" w:hanging="360"/>
+      </w:pPr>
+      <w:rPr>
+        <w:rFonts w:ascii="Symbol" w:hAnsi="Symbol" w:hint="default"/>
+      </w:rPr>
+    </w:lvl>
+    <w:lvl w:ilvl="7" w:tplc="240A0003" w:tentative="1">
+      <w:start w:val="1"/>
+      <w:numFmt w:val="bullet"/>
+      <w:lvlText w:val="o"/>
+      <w:lvlJc w:val="left"/>
+      <w:pPr>
+        <w:ind w:left="5760" w:hanging="360"/>
+      </w:pPr>
+      <w:rPr>
+        <w:rFonts w:ascii="Courier New" w:hAnsi="Courier New" w:cs="Courier New" w:hint="default"/>
+      </w:rPr>
+    </w:lvl>
+    <w:lvl w:ilvl="8" w:tplc="240A0005" w:tentative="1">
+      <w:start w:val="1"/>
+      <w:numFmt w:val="bullet"/>
+      <w:lvlText w:val=""/>
+      <w:lvlJc w:val="left"/>
+      <w:pPr>
+        <w:ind w:left="6480" w:hanging="360"/>
+      </w:pPr>
+      <w:rPr>
+        <w:rFonts w:ascii="Wingdings" w:hAnsi="Wingdings" w:hint="default"/>
+      </w:rPr>
+    </w:lvl>
+  </w:abstractNum>
+  <w:abstractNum w:abstractNumId="11" w15:restartNumberingAfterBreak="0">
     <w:nsid w:val="27D0057B"/>
     <w:multiLevelType w:val="multilevel"/>
     <w:tmpl w:val="DD70B538"/>
@@ -6403,7 +7423,156 @@
       </w:pPr>
     </w:lvl>
   </w:abstractNum>
-  <w:abstractNum w:abstractNumId="10" w15:restartNumberingAfterBreak="0">
+  <w:abstractNum w:abstractNumId="12" w15:restartNumberingAfterBreak="0">
+    <w:nsid w:val="2B9E7E44"/>
+    <w:multiLevelType w:val="multilevel"/>
+    <w:tmpl w:val="9092D9E2"/>
+    <w:lvl w:ilvl="0">
+      <w:start w:val="1"/>
+      <w:numFmt w:val="bullet"/>
+      <w:lvlText w:val=""/>
+      <w:lvlJc w:val="left"/>
+      <w:pPr>
+        <w:tabs>
+          <w:tab w:val="num" w:pos="720"/>
+        </w:tabs>
+        <w:ind w:left="720" w:hanging="360"/>
+      </w:pPr>
+      <w:rPr>
+        <w:rFonts w:ascii="Symbol" w:hAnsi="Symbol" w:hint="default"/>
+        <w:sz w:val="20"/>
+      </w:rPr>
+    </w:lvl>
+    <w:lvl w:ilvl="1" w:tentative="1">
+      <w:start w:val="1"/>
+      <w:numFmt w:val="bullet"/>
+      <w:lvlText w:val="o"/>
+      <w:lvlJc w:val="left"/>
+      <w:pPr>
+        <w:tabs>
+          <w:tab w:val="num" w:pos="1440"/>
+        </w:tabs>
+        <w:ind w:left="1440" w:hanging="360"/>
+      </w:pPr>
+      <w:rPr>
+        <w:rFonts w:ascii="Courier New" w:hAnsi="Courier New" w:hint="default"/>
+        <w:sz w:val="20"/>
+      </w:rPr>
+    </w:lvl>
+    <w:lvl w:ilvl="2" w:tentative="1">
+      <w:start w:val="1"/>
+      <w:numFmt w:val="bullet"/>
+      <w:lvlText w:val=""/>
+      <w:lvlJc w:val="left"/>
+      <w:pPr>
+        <w:tabs>
+          <w:tab w:val="num" w:pos="2160"/>
+        </w:tabs>
+        <w:ind w:left="2160" w:hanging="360"/>
+      </w:pPr>
+      <w:rPr>
+        <w:rFonts w:ascii="Wingdings" w:hAnsi="Wingdings" w:hint="default"/>
+        <w:sz w:val="20"/>
+      </w:rPr>
+    </w:lvl>
+    <w:lvl w:ilvl="3" w:tentative="1">
+      <w:start w:val="1"/>
+      <w:numFmt w:val="bullet"/>
+      <w:lvlText w:val=""/>
+      <w:lvlJc w:val="left"/>
+      <w:pPr>
+        <w:tabs>
+          <w:tab w:val="num" w:pos="2880"/>
+        </w:tabs>
+        <w:ind w:left="2880" w:hanging="360"/>
+      </w:pPr>
+      <w:rPr>
+        <w:rFonts w:ascii="Wingdings" w:hAnsi="Wingdings" w:hint="default"/>
+        <w:sz w:val="20"/>
+      </w:rPr>
+    </w:lvl>
+    <w:lvl w:ilvl="4" w:tentative="1">
+      <w:start w:val="1"/>
+      <w:numFmt w:val="bullet"/>
+      <w:lvlText w:val=""/>
+      <w:lvlJc w:val="left"/>
+      <w:pPr>
+        <w:tabs>
+          <w:tab w:val="num" w:pos="3600"/>
+        </w:tabs>
+        <w:ind w:left="3600" w:hanging="360"/>
+      </w:pPr>
+      <w:rPr>
+        <w:rFonts w:ascii="Wingdings" w:hAnsi="Wingdings" w:hint="default"/>
+        <w:sz w:val="20"/>
+      </w:rPr>
+    </w:lvl>
+    <w:lvl w:ilvl="5" w:tentative="1">
+      <w:start w:val="1"/>
+      <w:numFmt w:val="bullet"/>
+      <w:lvlText w:val=""/>
+      <w:lvlJc w:val="left"/>
+      <w:pPr>
+        <w:tabs>
+          <w:tab w:val="num" w:pos="4320"/>
+        </w:tabs>
+        <w:ind w:left="4320" w:hanging="360"/>
+      </w:pPr>
+      <w:rPr>
+        <w:rFonts w:ascii="Wingdings" w:hAnsi="Wingdings" w:hint="default"/>
+        <w:sz w:val="20"/>
+      </w:rPr>
+    </w:lvl>
+    <w:lvl w:ilvl="6" w:tentative="1">
+      <w:start w:val="1"/>
+      <w:numFmt w:val="bullet"/>
+      <w:lvlText w:val=""/>
+      <w:lvlJc w:val="left"/>
+      <w:pPr>
+        <w:tabs>
+          <w:tab w:val="num" w:pos="5040"/>
+        </w:tabs>
+        <w:ind w:left="5040" w:hanging="360"/>
+      </w:pPr>
+      <w:rPr>
+        <w:rFonts w:ascii="Wingdings" w:hAnsi="Wingdings" w:hint="default"/>
+        <w:sz w:val="20"/>
+      </w:rPr>
+    </w:lvl>
+    <w:lvl w:ilvl="7" w:tentative="1">
+      <w:start w:val="1"/>
+      <w:numFmt w:val="bullet"/>
+      <w:lvlText w:val=""/>
+      <w:lvlJc w:val="left"/>
+      <w:pPr>
+        <w:tabs>
+          <w:tab w:val="num" w:pos="5760"/>
+        </w:tabs>
+        <w:ind w:left="5760" w:hanging="360"/>
+      </w:pPr>
+      <w:rPr>
+        <w:rFonts w:ascii="Wingdings" w:hAnsi="Wingdings" w:hint="default"/>
+        <w:sz w:val="20"/>
+      </w:rPr>
+    </w:lvl>
+    <w:lvl w:ilvl="8" w:tentative="1">
+      <w:start w:val="1"/>
+      <w:numFmt w:val="bullet"/>
+      <w:lvlText w:val=""/>
+      <w:lvlJc w:val="left"/>
+      <w:pPr>
+        <w:tabs>
+          <w:tab w:val="num" w:pos="6480"/>
+        </w:tabs>
+        <w:ind w:left="6480" w:hanging="360"/>
+      </w:pPr>
+      <w:rPr>
+        <w:rFonts w:ascii="Wingdings" w:hAnsi="Wingdings" w:hint="default"/>
+        <w:sz w:val="20"/>
+      </w:rPr>
+    </w:lvl>
+  </w:abstractNum>
+  <w:abstractNum w:abstractNumId="13" w15:restartNumberingAfterBreak="0">
     <w:nsid w:val="2FB62625"/>
     <w:multiLevelType w:val="hybridMultilevel"/>
     <w:tmpl w:val="998C15A4"/>
@@ -6516,7 +7685,120 @@
       </w:rPr>
     </w:lvl>
   </w:abstractNum>
-  <w:abstractNum w:abstractNumId="11" w15:restartNumberingAfterBreak="0">
+  <w:abstractNum w:abstractNumId="14" w15:restartNumberingAfterBreak="0">
+    <w:nsid w:val="32116BAB"/>
+    <w:multiLevelType w:val="hybridMultilevel"/>
+    <w:tmpl w:val="C980E5B6"/>
+    <w:lvl w:ilvl="0" w:tplc="240A0001">
+      <w:start w:val="1"/>
+      <w:numFmt w:val="bullet"/>
+      <w:lvlText w:val=""/>
+      <w:lvlJc w:val="left"/>
+      <w:pPr>
+        <w:ind w:left="720" w:hanging="360"/>
+      </w:pPr>
+      <w:rPr>
+        <w:rFonts w:ascii="Symbol" w:hAnsi="Symbol" w:hint="default"/>
+      </w:rPr>
+    </w:lvl>
+    <w:lvl w:ilvl="1" w:tplc="240A0003" w:tentative="1">
+      <w:start w:val="1"/>
+      <w:numFmt w:val="bullet"/>
+      <w:lvlText w:val="o"/>
+      <w:lvlJc w:val="left"/>
+      <w:pPr>
+        <w:ind w:left="1440" w:hanging="360"/>
+      </w:pPr>
+      <w:rPr>
+        <w:rFonts w:ascii="Courier New" w:hAnsi="Courier New" w:cs="Courier New" w:hint="default"/>
+      </w:rPr>
+    </w:lvl>
+    <w:lvl w:ilvl="2" w:tplc="240A0005" w:tentative="1">
+      <w:start w:val="1"/>
+      <w:numFmt w:val="bullet"/>
+      <w:lvlText w:val=""/>
+      <w:lvlJc w:val="left"/>
+      <w:pPr>
+        <w:ind w:left="2160" w:hanging="360"/>
+      </w:pPr>
+      <w:rPr>
+        <w:rFonts w:ascii="Wingdings" w:hAnsi="Wingdings" w:hint="default"/>
+      </w:rPr>
+    </w:lvl>
+    <w:lvl w:ilvl="3" w:tplc="240A0001" w:tentative="1">
+      <w:start w:val="1"/>
+      <w:numFmt w:val="bullet"/>
+      <w:lvlText w:val=""/>
+      <w:lvlJc w:val="left"/>
+      <w:pPr>
+        <w:ind w:left="2880" w:hanging="360"/>
+      </w:pPr>
+      <w:rPr>
+        <w:rFonts w:ascii="Symbol" w:hAnsi="Symbol" w:hint="default"/>
+      </w:rPr>
+    </w:lvl>
+    <w:lvl w:ilvl="4" w:tplc="240A0003" w:tentative="1">
+      <w:start w:val="1"/>
+      <w:numFmt w:val="bullet"/>
+      <w:lvlText w:val="o"/>
+      <w:lvlJc w:val="left"/>
+      <w:pPr>
+        <w:ind w:left="3600" w:hanging="360"/>
+      </w:pPr>
+      <w:rPr>
+        <w:rFonts w:ascii="Courier New" w:hAnsi="Courier New" w:cs="Courier New" w:hint="default"/>
+      </w:rPr>
+    </w:lvl>
+    <w:lvl w:ilvl="5" w:tplc="240A0005" w:tentative="1">
+      <w:start w:val="1"/>
+      <w:numFmt w:val="bullet"/>
+      <w:lvlText w:val=""/>
+      <w:lvlJc w:val="left"/>
+      <w:pPr>
+        <w:ind w:left="4320" w:hanging="360"/>
+      </w:pPr>
+      <w:rPr>
+        <w:rFonts w:ascii="Wingdings" w:hAnsi="Wingdings" w:hint="default"/>
+      </w:rPr>
+    </w:lvl>
+    <w:lvl w:ilvl="6" w:tplc="240A0001" w:tentative="1">
+      <w:start w:val="1"/>
+      <w:numFmt w:val="bullet"/>
+      <w:lvlText w:val=""/>
+      <w:lvlJc w:val="left"/>
+      <w:pPr>
+        <w:ind w:left="5040" w:hanging="360"/>
+      </w:pPr>
+      <w:rPr>
+        <w:rFonts w:ascii="Symbol" w:hAnsi="Symbol" w:hint="default"/>
+      </w:rPr>
+    </w:lvl>
+    <w:lvl w:ilvl="7" w:tplc="240A0003" w:tentative="1">
+      <w:start w:val="1"/>
+      <w:numFmt w:val="bullet"/>
+      <w:lvlText w:val="o"/>
+      <w:lvlJc w:val="left"/>
+      <w:pPr>
+        <w:ind w:left="5760" w:hanging="360"/>
+      </w:pPr>
+      <w:rPr>
+        <w:rFonts w:ascii="Courier New" w:hAnsi="Courier New" w:cs="Courier New" w:hint="default"/>
+      </w:rPr>
+    </w:lvl>
+    <w:lvl w:ilvl="8" w:tplc="240A0005" w:tentative="1">
+      <w:start w:val="1"/>
+      <w:numFmt w:val="bullet"/>
+      <w:lvlText w:val=""/>
+      <w:lvlJc w:val="left"/>
+      <w:pPr>
+        <w:ind w:left="6480" w:hanging="360"/>
+      </w:pPr>
+      <w:rPr>
+        <w:rFonts w:ascii="Wingdings" w:hAnsi="Wingdings" w:hint="default"/>
+      </w:rPr>
+    </w:lvl>
+  </w:abstractNum>
+  <w:abstractNum w:abstractNumId="15" w15:restartNumberingAfterBreak="0">
     <w:nsid w:val="341A1632"/>
     <w:multiLevelType w:val="multilevel"/>
     <w:tmpl w:val="7F2AFAE6"/>
@@ -6665,7 +7947,7 @@
       </w:rPr>
     </w:lvl>
   </w:abstractNum>
-  <w:abstractNum w:abstractNumId="12" w15:restartNumberingAfterBreak="0">
+  <w:abstractNum w:abstractNumId="16" w15:restartNumberingAfterBreak="0">
     <w:nsid w:val="3660474D"/>
     <w:multiLevelType w:val="hybridMultilevel"/>
     <w:tmpl w:val="293078A8"/>
@@ -6751,7 +8033,7 @@
       </w:pPr>
     </w:lvl>
   </w:abstractNum>
-  <w:abstractNum w:abstractNumId="13" w15:restartNumberingAfterBreak="0">
+  <w:abstractNum w:abstractNumId="17" w15:restartNumberingAfterBreak="0">
     <w:nsid w:val="39397833"/>
     <w:multiLevelType w:val="multilevel"/>
     <w:tmpl w:val="31108E6A"/>
@@ -6900,7 +8182,7 @@
       </w:rPr>
     </w:lvl>
   </w:abstractNum>
-  <w:abstractNum w:abstractNumId="14" w15:restartNumberingAfterBreak="0">
+  <w:abstractNum w:abstractNumId="18" w15:restartNumberingAfterBreak="0">
     <w:nsid w:val="4AA7201C"/>
     <w:multiLevelType w:val="hybridMultilevel"/>
     <w:tmpl w:val="0B88E092"/>
@@ -6991,7 +8273,156 @@
       </w:pPr>
     </w:lvl>
   </w:abstractNum>
-  <w:abstractNum w:abstractNumId="15" w15:restartNumberingAfterBreak="0">
+  <w:abstractNum w:abstractNumId="19" w15:restartNumberingAfterBreak="0">
+    <w:nsid w:val="4B4F64C7"/>
+    <w:multiLevelType w:val="multilevel"/>
+    <w:tmpl w:val="E6724016"/>
+    <w:lvl w:ilvl="0">
+      <w:start w:val="1"/>
+      <w:numFmt w:val="bullet"/>
+      <w:lvlText w:val=""/>
+      <w:lvlJc w:val="left"/>
+      <w:pPr>
+        <w:tabs>
+          <w:tab w:val="num" w:pos="720"/>
+        </w:tabs>
+        <w:ind w:left="720" w:hanging="360"/>
+      </w:pPr>
+      <w:rPr>
+        <w:rFonts w:ascii="Symbol" w:hAnsi="Symbol" w:hint="default"/>
+        <w:sz w:val="20"/>
+      </w:rPr>
+    </w:lvl>
+    <w:lvl w:ilvl="1" w:tentative="1">
+      <w:start w:val="1"/>
+      <w:numFmt w:val="bullet"/>
+      <w:lvlText w:val="o"/>
+      <w:lvlJc w:val="left"/>
+      <w:pPr>
+        <w:tabs>
+          <w:tab w:val="num" w:pos="1440"/>
+        </w:tabs>
+        <w:ind w:left="1440" w:hanging="360"/>
+      </w:pPr>
+      <w:rPr>
+        <w:rFonts w:ascii="Courier New" w:hAnsi="Courier New" w:hint="default"/>
+        <w:sz w:val="20"/>
+      </w:rPr>
+    </w:lvl>
+    <w:lvl w:ilvl="2" w:tentative="1">
+      <w:start w:val="1"/>
+      <w:numFmt w:val="bullet"/>
+      <w:lvlText w:val=""/>
+      <w:lvlJc w:val="left"/>
+      <w:pPr>
+        <w:tabs>
+          <w:tab w:val="num" w:pos="2160"/>
+        </w:tabs>
+        <w:ind w:left="2160" w:hanging="360"/>
+      </w:pPr>
+      <w:rPr>
+        <w:rFonts w:ascii="Wingdings" w:hAnsi="Wingdings" w:hint="default"/>
+        <w:sz w:val="20"/>
+      </w:rPr>
+    </w:lvl>
+    <w:lvl w:ilvl="3" w:tentative="1">
+      <w:start w:val="1"/>
+      <w:numFmt w:val="bullet"/>
+      <w:lvlText w:val=""/>
+      <w:lvlJc w:val="left"/>
+      <w:pPr>
+        <w:tabs>
+          <w:tab w:val="num" w:pos="2880"/>
+        </w:tabs>
+        <w:ind w:left="2880" w:hanging="360"/>
+      </w:pPr>
+      <w:rPr>
+        <w:rFonts w:ascii="Wingdings" w:hAnsi="Wingdings" w:hint="default"/>
+        <w:sz w:val="20"/>
+      </w:rPr>
+    </w:lvl>
+    <w:lvl w:ilvl="4" w:tentative="1">
+      <w:start w:val="1"/>
+      <w:numFmt w:val="bullet"/>
+      <w:lvlText w:val=""/>
+      <w:lvlJc w:val="left"/>
+      <w:pPr>
+        <w:tabs>
+          <w:tab w:val="num" w:pos="3600"/>
+        </w:tabs>
+        <w:ind w:left="3600" w:hanging="360"/>
+      </w:pPr>
+      <w:rPr>
+        <w:rFonts w:ascii="Wingdings" w:hAnsi="Wingdings" w:hint="default"/>
+        <w:sz w:val="20"/>
+      </w:rPr>
+    </w:lvl>
+    <w:lvl w:ilvl="5" w:tentative="1">
+      <w:start w:val="1"/>
+      <w:numFmt w:val="bullet"/>
+      <w:lvlText w:val=""/>
+      <w:lvlJc w:val="left"/>
+      <w:pPr>
+        <w:tabs>
+          <w:tab w:val="num" w:pos="4320"/>
+        </w:tabs>
+        <w:ind w:left="4320" w:hanging="360"/>
+      </w:pPr>
+      <w:rPr>
+        <w:rFonts w:ascii="Wingdings" w:hAnsi="Wingdings" w:hint="default"/>
+        <w:sz w:val="20"/>
+      </w:rPr>
+    </w:lvl>
+    <w:lvl w:ilvl="6" w:tentative="1">
+      <w:start w:val="1"/>
+      <w:numFmt w:val="bullet"/>
+      <w:lvlText w:val=""/>
+      <w:lvlJc w:val="left"/>
+      <w:pPr>
+        <w:tabs>
+          <w:tab w:val="num" w:pos="5040"/>
+        </w:tabs>
+        <w:ind w:left="5040" w:hanging="360"/>
+      </w:pPr>
+      <w:rPr>
+        <w:rFonts w:ascii="Wingdings" w:hAnsi="Wingdings" w:hint="default"/>
+        <w:sz w:val="20"/>
+      </w:rPr>
+    </w:lvl>
+    <w:lvl w:ilvl="7" w:tentative="1">
+      <w:start w:val="1"/>
+      <w:numFmt w:val="bullet"/>
+      <w:lvlText w:val=""/>
+      <w:lvlJc w:val="left"/>
+      <w:pPr>
+        <w:tabs>
+          <w:tab w:val="num" w:pos="5760"/>
+        </w:tabs>
+        <w:ind w:left="5760" w:hanging="360"/>
+      </w:pPr>
+      <w:rPr>
+        <w:rFonts w:ascii="Wingdings" w:hAnsi="Wingdings" w:hint="default"/>
+        <w:sz w:val="20"/>
+      </w:rPr>
+    </w:lvl>
+    <w:lvl w:ilvl="8" w:tentative="1">
+      <w:start w:val="1"/>
+      <w:numFmt w:val="bullet"/>
+      <w:lvlText w:val=""/>
+      <w:lvlJc w:val="left"/>
+      <w:pPr>
+        <w:tabs>
+          <w:tab w:val="num" w:pos="6480"/>
+        </w:tabs>
+        <w:ind w:left="6480" w:hanging="360"/>
+      </w:pPr>
+      <w:rPr>
+        <w:rFonts w:ascii="Wingdings" w:hAnsi="Wingdings" w:hint="default"/>
+        <w:sz w:val="20"/>
+      </w:rPr>
+    </w:lvl>
+  </w:abstractNum>
+  <w:abstractNum w:abstractNumId="20" w15:restartNumberingAfterBreak="0">
     <w:nsid w:val="50260F8C"/>
     <w:multiLevelType w:val="hybridMultilevel"/>
     <w:tmpl w:val="A6D49458"/>
@@ -7104,7 +8535,7 @@
       </w:rPr>
     </w:lvl>
   </w:abstractNum>
-  <w:abstractNum w:abstractNumId="16" w15:restartNumberingAfterBreak="0">
+  <w:abstractNum w:abstractNumId="21" w15:restartNumberingAfterBreak="0">
     <w:nsid w:val="512A0968"/>
     <w:multiLevelType w:val="multilevel"/>
     <w:tmpl w:val="7EAAA1A6"/>
@@ -7253,7 +8684,7 @@
       </w:rPr>
     </w:lvl>
   </w:abstractNum>
-  <w:abstractNum w:abstractNumId="17" w15:restartNumberingAfterBreak="0">
+  <w:abstractNum w:abstractNumId="22" w15:restartNumberingAfterBreak="0">
     <w:nsid w:val="5B1F7C8E"/>
     <w:multiLevelType w:val="multilevel"/>
     <w:tmpl w:val="2B56055E"/>
@@ -7402,7 +8833,7 @@
       </w:rPr>
     </w:lvl>
   </w:abstractNum>
-  <w:abstractNum w:abstractNumId="18" w15:restartNumberingAfterBreak="0">
+  <w:abstractNum w:abstractNumId="23" w15:restartNumberingAfterBreak="0">
     <w:nsid w:val="5D8D4606"/>
     <w:multiLevelType w:val="multilevel"/>
     <w:tmpl w:val="1A00B588"/>
@@ -7519,7 +8950,273 @@
       </w:pPr>
     </w:lvl>
   </w:abstractNum>
-  <w:abstractNum w:abstractNumId="19" w15:restartNumberingAfterBreak="0">
+  <w:abstractNum w:abstractNumId="24" w15:restartNumberingAfterBreak="0">
+    <w:nsid w:val="61705635"/>
+    <w:multiLevelType w:val="multilevel"/>
+    <w:tmpl w:val="006C9FEA"/>
+    <w:lvl w:ilvl="0">
+      <w:start w:val="1"/>
+      <w:numFmt w:val="decimal"/>
+      <w:lvlText w:val="%1."/>
+      <w:lvlJc w:val="left"/>
+      <w:pPr>
+        <w:tabs>
+          <w:tab w:val="num" w:pos="720"/>
+        </w:tabs>
+        <w:ind w:left="720" w:hanging="360"/>
+      </w:pPr>
+    </w:lvl>
+    <w:lvl w:ilvl="1">
+      <w:start w:val="1"/>
+      <w:numFmt w:val="bullet"/>
+      <w:lvlText w:val="o"/>
+      <w:lvlJc w:val="left"/>
+      <w:pPr>
+        <w:tabs>
+          <w:tab w:val="num" w:pos="1440"/>
+        </w:tabs>
+        <w:ind w:left="1440" w:hanging="360"/>
+      </w:pPr>
+      <w:rPr>
+        <w:rFonts w:ascii="Courier New" w:hAnsi="Courier New" w:hint="default"/>
+        <w:sz w:val="20"/>
+      </w:rPr>
+    </w:lvl>
+    <w:lvl w:ilvl="2" w:tentative="1">
+      <w:start w:val="1"/>
+      <w:numFmt w:val="decimal"/>
+      <w:lvlText w:val="%3."/>
+      <w:lvlJc w:val="left"/>
+      <w:pPr>
+        <w:tabs>
+          <w:tab w:val="num" w:pos="2160"/>
+        </w:tabs>
+        <w:ind w:left="2160" w:hanging="360"/>
+      </w:pPr>
+    </w:lvl>
+    <w:lvl w:ilvl="3" w:tentative="1">
+      <w:start w:val="1"/>
+      <w:numFmt w:val="decimal"/>
+      <w:lvlText w:val="%4."/>
+      <w:lvlJc w:val="left"/>
+      <w:pPr>
+        <w:tabs>
+          <w:tab w:val="num" w:pos="2880"/>
+        </w:tabs>
+        <w:ind w:left="2880" w:hanging="360"/>
+      </w:pPr>
+    </w:lvl>
+    <w:lvl w:ilvl="4" w:tentative="1">
+      <w:start w:val="1"/>
+      <w:numFmt w:val="decimal"/>
+      <w:lvlText w:val="%5."/>
+      <w:lvlJc w:val="left"/>
+      <w:pPr>
+        <w:tabs>
+          <w:tab w:val="num" w:pos="3600"/>
+        </w:tabs>
+        <w:ind w:left="3600" w:hanging="360"/>
+      </w:pPr>
+    </w:lvl>
+    <w:lvl w:ilvl="5" w:tentative="1">
+      <w:start w:val="1"/>
+      <w:numFmt w:val="decimal"/>
+      <w:lvlText w:val="%6."/>
+      <w:lvlJc w:val="left"/>
+      <w:pPr>
+        <w:tabs>
+          <w:tab w:val="num" w:pos="4320"/>
+        </w:tabs>
+        <w:ind w:left="4320" w:hanging="360"/>
+      </w:pPr>
+    </w:lvl>
+    <w:lvl w:ilvl="6" w:tentative="1">
+      <w:start w:val="1"/>
+      <w:numFmt w:val="decimal"/>
+      <w:lvlText w:val="%7."/>
+      <w:lvlJc w:val="left"/>
+      <w:pPr>
+        <w:tabs>
+          <w:tab w:val="num" w:pos="5040"/>
+        </w:tabs>
+        <w:ind w:left="5040" w:hanging="360"/>
+      </w:pPr>
+    </w:lvl>
+    <w:lvl w:ilvl="7" w:tentative="1">
+      <w:start w:val="1"/>
+      <w:numFmt w:val="decimal"/>
+      <w:lvlText w:val="%8."/>
+      <w:lvlJc w:val="left"/>
+      <w:pPr>
+        <w:tabs>
+          <w:tab w:val="num" w:pos="5760"/>
+        </w:tabs>
+        <w:ind w:left="5760" w:hanging="360"/>
+      </w:pPr>
+    </w:lvl>
+    <w:lvl w:ilvl="8" w:tentative="1">
+      <w:start w:val="1"/>
+      <w:numFmt w:val="decimal"/>
+      <w:lvlText w:val="%9."/>
+      <w:lvlJc w:val="left"/>
+      <w:pPr>
+        <w:tabs>
+          <w:tab w:val="num" w:pos="6480"/>
+        </w:tabs>
+        <w:ind w:left="6480" w:hanging="360"/>
+      </w:pPr>
+    </w:lvl>
+  </w:abstractNum>
+  <w:abstractNum w:abstractNumId="25" w15:restartNumberingAfterBreak="0">
+    <w:nsid w:val="65AA6CA9"/>
+    <w:multiLevelType w:val="multilevel"/>
+    <w:tmpl w:val="B73C0734"/>
+    <w:lvl w:ilvl="0">
+      <w:start w:val="1"/>
+      <w:numFmt w:val="bullet"/>
+      <w:lvlText w:val=""/>
+      <w:lvlJc w:val="left"/>
+      <w:pPr>
+        <w:tabs>
+          <w:tab w:val="num" w:pos="720"/>
+        </w:tabs>
+        <w:ind w:left="720" w:hanging="360"/>
+      </w:pPr>
+      <w:rPr>
+        <w:rFonts w:ascii="Symbol" w:hAnsi="Symbol" w:hint="default"/>
+        <w:sz w:val="20"/>
+      </w:rPr>
+    </w:lvl>
+    <w:lvl w:ilvl="1" w:tentative="1">
+      <w:start w:val="1"/>
+      <w:numFmt w:val="bullet"/>
+      <w:lvlText w:val="o"/>
+      <w:lvlJc w:val="left"/>
+      <w:pPr>
+        <w:tabs>
+          <w:tab w:val="num" w:pos="1440"/>
+        </w:tabs>
+        <w:ind w:left="1440" w:hanging="360"/>
+      </w:pPr>
+      <w:rPr>
+        <w:rFonts w:ascii="Courier New" w:hAnsi="Courier New" w:hint="default"/>
+        <w:sz w:val="20"/>
+      </w:rPr>
+    </w:lvl>
+    <w:lvl w:ilvl="2" w:tentative="1">
+      <w:start w:val="1"/>
+      <w:numFmt w:val="bullet"/>
+      <w:lvlText w:val=""/>
+      <w:lvlJc w:val="left"/>
+      <w:pPr>
+        <w:tabs>
+          <w:tab w:val="num" w:pos="2160"/>
+        </w:tabs>
+        <w:ind w:left="2160" w:hanging="360"/>
+      </w:pPr>
+      <w:rPr>
+        <w:rFonts w:ascii="Wingdings" w:hAnsi="Wingdings" w:hint="default"/>
+        <w:sz w:val="20"/>
+      </w:rPr>
+    </w:lvl>
+    <w:lvl w:ilvl="3" w:tentative="1">
+      <w:start w:val="1"/>
+      <w:numFmt w:val="bullet"/>
+      <w:lvlText w:val=""/>
+      <w:lvlJc w:val="left"/>
+      <w:pPr>
+        <w:tabs>
+          <w:tab w:val="num" w:pos="2880"/>
+        </w:tabs>
+        <w:ind w:left="2880" w:hanging="360"/>
+      </w:pPr>
+      <w:rPr>
+        <w:rFonts w:ascii="Wingdings" w:hAnsi="Wingdings" w:hint="default"/>
+        <w:sz w:val="20"/>
+      </w:rPr>
+    </w:lvl>
+    <w:lvl w:ilvl="4" w:tentative="1">
+      <w:start w:val="1"/>
+      <w:numFmt w:val="bullet"/>
+      <w:lvlText w:val=""/>
+      <w:lvlJc w:val="left"/>
+      <w:pPr>
+        <w:tabs>
+          <w:tab w:val="num" w:pos="3600"/>
+        </w:tabs>
+        <w:ind w:left="3600" w:hanging="360"/>
+      </w:pPr>
+      <w:rPr>
+        <w:rFonts w:ascii="Wingdings" w:hAnsi="Wingdings" w:hint="default"/>
+        <w:sz w:val="20"/>
+      </w:rPr>
+    </w:lvl>
+    <w:lvl w:ilvl="5" w:tentative="1">
+      <w:start w:val="1"/>
+      <w:numFmt w:val="bullet"/>
+      <w:lvlText w:val=""/>
+      <w:lvlJc w:val="left"/>
+      <w:pPr>
+        <w:tabs>
+          <w:tab w:val="num" w:pos="4320"/>
+        </w:tabs>
+        <w:ind w:left="4320" w:hanging="360"/>
+      </w:pPr>
+      <w:rPr>
+        <w:rFonts w:ascii="Wingdings" w:hAnsi="Wingdings" w:hint="default"/>
+        <w:sz w:val="20"/>
+      </w:rPr>
+    </w:lvl>
+    <w:lvl w:ilvl="6" w:tentative="1">
+      <w:start w:val="1"/>
+      <w:numFmt w:val="bullet"/>
+      <w:lvlText w:val=""/>
+      <w:lvlJc w:val="left"/>
+      <w:pPr>
+        <w:tabs>
+          <w:tab w:val="num" w:pos="5040"/>
+        </w:tabs>
+        <w:ind w:left="5040" w:hanging="360"/>
+      </w:pPr>
+      <w:rPr>
+        <w:rFonts w:ascii="Wingdings" w:hAnsi="Wingdings" w:hint="default"/>
+        <w:sz w:val="20"/>
+      </w:rPr>
+    </w:lvl>
+    <w:lvl w:ilvl="7" w:tentative="1">
+      <w:start w:val="1"/>
+      <w:numFmt w:val="bullet"/>
+      <w:lvlText w:val=""/>
+      <w:lvlJc w:val="left"/>
+      <w:pPr>
+        <w:tabs>
+          <w:tab w:val="num" w:pos="5760"/>
+        </w:tabs>
+        <w:ind w:left="5760" w:hanging="360"/>
+      </w:pPr>
+      <w:rPr>
+        <w:rFonts w:ascii="Wingdings" w:hAnsi="Wingdings" w:hint="default"/>
+        <w:sz w:val="20"/>
+      </w:rPr>
+    </w:lvl>
+    <w:lvl w:ilvl="8" w:tentative="1">
+      <w:start w:val="1"/>
+      <w:numFmt w:val="bullet"/>
+      <w:lvlText w:val=""/>
+      <w:lvlJc w:val="left"/>
+      <w:pPr>
+        <w:tabs>
+          <w:tab w:val="num" w:pos="6480"/>
+        </w:tabs>
+        <w:ind w:left="6480" w:hanging="360"/>
+      </w:pPr>
+      <w:rPr>
+        <w:rFonts w:ascii="Wingdings" w:hAnsi="Wingdings" w:hint="default"/>
+        <w:sz w:val="20"/>
+      </w:rPr>
+    </w:lvl>
+  </w:abstractNum>
+  <w:abstractNum w:abstractNumId="26" w15:restartNumberingAfterBreak="0">
     <w:nsid w:val="6BC249EA"/>
     <w:multiLevelType w:val="hybridMultilevel"/>
     <w:tmpl w:val="C1B6FE8E"/>
@@ -7609,7 +9306,7 @@
       </w:pPr>
     </w:lvl>
   </w:abstractNum>
-  <w:abstractNum w:abstractNumId="20" w15:restartNumberingAfterBreak="0">
+  <w:abstractNum w:abstractNumId="27" w15:restartNumberingAfterBreak="0">
     <w:nsid w:val="6F7A7D2D"/>
     <w:multiLevelType w:val="hybridMultilevel"/>
     <w:tmpl w:val="BA2017BC"/>
@@ -7722,7 +9419,120 @@
       </w:rPr>
     </w:lvl>
   </w:abstractNum>
-  <w:abstractNum w:abstractNumId="21" w15:restartNumberingAfterBreak="0">
+  <w:abstractNum w:abstractNumId="28" w15:restartNumberingAfterBreak="0">
+    <w:nsid w:val="71924B34"/>
+    <w:multiLevelType w:val="hybridMultilevel"/>
+    <w:tmpl w:val="B5D8B024"/>
+    <w:lvl w:ilvl="0" w:tplc="240A0001">
+      <w:start w:val="1"/>
+      <w:numFmt w:val="bullet"/>
+      <w:lvlText w:val=""/>
+      <w:lvlJc w:val="left"/>
+      <w:pPr>
+        <w:ind w:left="720" w:hanging="360"/>
+      </w:pPr>
+      <w:rPr>
+        <w:rFonts w:ascii="Symbol" w:hAnsi="Symbol" w:hint="default"/>
+      </w:rPr>
+    </w:lvl>
+    <w:lvl w:ilvl="1" w:tplc="240A0003" w:tentative="1">
+      <w:start w:val="1"/>
+      <w:numFmt w:val="bullet"/>
+      <w:lvlText w:val="o"/>
+      <w:lvlJc w:val="left"/>
+      <w:pPr>
+        <w:ind w:left="1440" w:hanging="360"/>
+      </w:pPr>
+      <w:rPr>
+        <w:rFonts w:ascii="Courier New" w:hAnsi="Courier New" w:cs="Courier New" w:hint="default"/>
+      </w:rPr>
+    </w:lvl>
+    <w:lvl w:ilvl="2" w:tplc="240A0005" w:tentative="1">
+      <w:start w:val="1"/>
+      <w:numFmt w:val="bullet"/>
+      <w:lvlText w:val=""/>
+      <w:lvlJc w:val="left"/>
+      <w:pPr>
+        <w:ind w:left="2160" w:hanging="360"/>
+      </w:pPr>
+      <w:rPr>
+        <w:rFonts w:ascii="Wingdings" w:hAnsi="Wingdings" w:hint="default"/>
+      </w:rPr>
+    </w:lvl>
+    <w:lvl w:ilvl="3" w:tplc="240A0001" w:tentative="1">
+      <w:start w:val="1"/>
+      <w:numFmt w:val="bullet"/>
+      <w:lvlText w:val=""/>
+      <w:lvlJc w:val="left"/>
+      <w:pPr>
+        <w:ind w:left="2880" w:hanging="360"/>
+      </w:pPr>
+      <w:rPr>
+        <w:rFonts w:ascii="Symbol" w:hAnsi="Symbol" w:hint="default"/>
+      </w:rPr>
+    </w:lvl>
+    <w:lvl w:ilvl="4" w:tplc="240A0003" w:tentative="1">
+      <w:start w:val="1"/>
+      <w:numFmt w:val="bullet"/>
+      <w:lvlText w:val="o"/>
+      <w:lvlJc w:val="left"/>
+      <w:pPr>
+        <w:ind w:left="3600" w:hanging="360"/>
+      </w:pPr>
+      <w:rPr>
+        <w:rFonts w:ascii="Courier New" w:hAnsi="Courier New" w:cs="Courier New" w:hint="default"/>
+      </w:rPr>
+    </w:lvl>
+    <w:lvl w:ilvl="5" w:tplc="240A0005" w:tentative="1">
+      <w:start w:val="1"/>
+      <w:numFmt w:val="bullet"/>
+      <w:lvlText w:val=""/>
+      <w:lvlJc w:val="left"/>
+      <w:pPr>
+        <w:ind w:left="4320" w:hanging="360"/>
+      </w:pPr>
+      <w:rPr>
+        <w:rFonts w:ascii="Wingdings" w:hAnsi="Wingdings" w:hint="default"/>
+      </w:rPr>
+    </w:lvl>
+    <w:lvl w:ilvl="6" w:tplc="240A0001" w:tentative="1">
+      <w:start w:val="1"/>
+      <w:numFmt w:val="bullet"/>
+      <w:lvlText w:val=""/>
+      <w:lvlJc w:val="left"/>
+      <w:pPr>
+        <w:ind w:left="5040" w:hanging="360"/>
+      </w:pPr>
+      <w:rPr>
+        <w:rFonts w:ascii="Symbol" w:hAnsi="Symbol" w:hint="default"/>
+      </w:rPr>
+    </w:lvl>
+    <w:lvl w:ilvl="7" w:tplc="240A0003" w:tentative="1">
+      <w:start w:val="1"/>
+      <w:numFmt w:val="bullet"/>
+      <w:lvlText w:val="o"/>
+      <w:lvlJc w:val="left"/>
+      <w:pPr>
+        <w:ind w:left="5760" w:hanging="360"/>
+      </w:pPr>
+      <w:rPr>
+        <w:rFonts w:ascii="Courier New" w:hAnsi="Courier New" w:cs="Courier New" w:hint="default"/>
+      </w:rPr>
+    </w:lvl>
+    <w:lvl w:ilvl="8" w:tplc="240A0005" w:tentative="1">
+      <w:start w:val="1"/>
+      <w:numFmt w:val="bullet"/>
+      <w:lvlText w:val=""/>
+      <w:lvlJc w:val="left"/>
+      <w:pPr>
+        <w:ind w:left="6480" w:hanging="360"/>
+      </w:pPr>
+      <w:rPr>
+        <w:rFonts w:ascii="Wingdings" w:hAnsi="Wingdings" w:hint="default"/>
+      </w:rPr>
+    </w:lvl>
+  </w:abstractNum>
+  <w:abstractNum w:abstractNumId="29" w15:restartNumberingAfterBreak="0">
     <w:nsid w:val="739E324D"/>
     <w:multiLevelType w:val="multilevel"/>
     <w:tmpl w:val="E80A7046"/>
@@ -7843,7 +9653,7 @@
       </w:pPr>
     </w:lvl>
   </w:abstractNum>
-  <w:abstractNum w:abstractNumId="22" w15:restartNumberingAfterBreak="0">
+  <w:abstractNum w:abstractNumId="30" w15:restartNumberingAfterBreak="0">
     <w:nsid w:val="7A66673F"/>
     <w:multiLevelType w:val="hybridMultilevel"/>
     <w:tmpl w:val="9CAA9FA6"/>
@@ -7956,7 +9766,7 @@
       </w:rPr>
     </w:lvl>
   </w:abstractNum>
-  <w:abstractNum w:abstractNumId="23" w15:restartNumberingAfterBreak="0">
+  <w:abstractNum w:abstractNumId="31" w15:restartNumberingAfterBreak="0">
     <w:nsid w:val="7B4F6904"/>
     <w:multiLevelType w:val="hybridMultilevel"/>
     <w:tmpl w:val="B61CECC8"/>
@@ -8069,7 +9879,7 @@
       </w:rPr>
     </w:lvl>
   </w:abstractNum>
-  <w:abstractNum w:abstractNumId="24" w15:restartNumberingAfterBreak="0">
+  <w:abstractNum w:abstractNumId="32" w15:restartNumberingAfterBreak="0">
     <w:nsid w:val="7BAF3C0D"/>
     <w:multiLevelType w:val="multilevel"/>
     <w:tmpl w:val="06A08D86"/>
@@ -8191,52 +10001,52 @@
     </w:lvl>
   </w:abstractNum>
   <w:num w:numId="1" w16cid:durableId="375082541">
-    <w:abstractNumId w:val="20"/>
+    <w:abstractNumId w:val="27"/>
   </w:num>
   <w:num w:numId="2" w16cid:durableId="1389960246">
-    <w:abstractNumId w:val="20"/>
+    <w:abstractNumId w:val="27"/>
   </w:num>
   <w:num w:numId="3" w16cid:durableId="797264592">
-    <w:abstractNumId w:val="14"/>
+    <w:abstractNumId w:val="18"/>
   </w:num>
   <w:num w:numId="4" w16cid:durableId="937180780">
-    <w:abstractNumId w:val="14"/>
+    <w:abstractNumId w:val="18"/>
   </w:num>
   <w:num w:numId="5" w16cid:durableId="557665534">
-    <w:abstractNumId w:val="17"/>
+    <w:abstractNumId w:val="22"/>
   </w:num>
   <w:num w:numId="6" w16cid:durableId="1951400170">
-    <w:abstractNumId w:val="24"/>
+    <w:abstractNumId w:val="32"/>
   </w:num>
   <w:num w:numId="7" w16cid:durableId="77216316">
-    <w:abstractNumId w:val="11"/>
+    <w:abstractNumId w:val="15"/>
   </w:num>
   <w:num w:numId="8" w16cid:durableId="1565025877">
-    <w:abstractNumId w:val="21"/>
+    <w:abstractNumId w:val="29"/>
   </w:num>
   <w:num w:numId="9" w16cid:durableId="107968242">
     <w:abstractNumId w:val="0"/>
   </w:num>
   <w:num w:numId="10" w16cid:durableId="1895500777">
-    <w:abstractNumId w:val="13"/>
+    <w:abstractNumId w:val="17"/>
   </w:num>
   <w:num w:numId="11" w16cid:durableId="1545173825">
-    <w:abstractNumId w:val="9"/>
+    <w:abstractNumId w:val="11"/>
   </w:num>
   <w:num w:numId="12" w16cid:durableId="1512523907">
-    <w:abstractNumId w:val="8"/>
+    <w:abstractNumId w:val="9"/>
   </w:num>
   <w:num w:numId="13" w16cid:durableId="1261454761">
     <w:abstractNumId w:val="3"/>
   </w:num>
   <w:num w:numId="14" w16cid:durableId="193542665">
-    <w:abstractNumId w:val="12"/>
+    <w:abstractNumId w:val="16"/>
   </w:num>
   <w:num w:numId="15" w16cid:durableId="745415613">
-    <w:abstractNumId w:val="15"/>
+    <w:abstractNumId w:val="20"/>
   </w:num>
   <w:num w:numId="16" w16cid:durableId="1283269253">
-    <w:abstractNumId w:val="22"/>
+    <w:abstractNumId w:val="30"/>
   </w:num>
   <w:num w:numId="17" w16cid:durableId="1049568481">
     <w:abstractNumId w:val="5"/>
@@ -8248,10 +10058,10 @@
     <w:abstractNumId w:val="1"/>
   </w:num>
   <w:num w:numId="20" w16cid:durableId="426734577">
-    <w:abstractNumId w:val="7"/>
+    <w:abstractNumId w:val="8"/>
   </w:num>
   <w:num w:numId="21" w16cid:durableId="930429484">
-    <w:abstractNumId w:val="23"/>
+    <w:abstractNumId w:val="31"/>
   </w:num>
   <w:num w:numId="22" w16cid:durableId="41902503">
     <w:abstractNumId w:val="4"/>
@@ -8260,16 +10070,40 @@
     <w:abstractNumId w:val="2"/>
   </w:num>
   <w:num w:numId="24" w16cid:durableId="1552576773">
+    <w:abstractNumId w:val="13"/>
+  </w:num>
+  <w:num w:numId="25" w16cid:durableId="754015410">
+    <w:abstractNumId w:val="26"/>
+  </w:num>
+  <w:num w:numId="26" w16cid:durableId="1351832519">
+    <w:abstractNumId w:val="21"/>
+  </w:num>
+  <w:num w:numId="27" w16cid:durableId="1466660341">
+    <w:abstractNumId w:val="23"/>
+  </w:num>
+  <w:num w:numId="28" w16cid:durableId="540704165">
+    <w:abstractNumId w:val="12"/>
+  </w:num>
+  <w:num w:numId="29" w16cid:durableId="1768230080">
+    <w:abstractNumId w:val="25"/>
+  </w:num>
+  <w:num w:numId="30" w16cid:durableId="250546632">
+    <w:abstractNumId w:val="19"/>
+  </w:num>
+  <w:num w:numId="31" w16cid:durableId="847211541">
+    <w:abstractNumId w:val="24"/>
+  </w:num>
+  <w:num w:numId="32" w16cid:durableId="1329553970">
+    <w:abstractNumId w:val="28"/>
+  </w:num>
+  <w:num w:numId="33" w16cid:durableId="697045827">
+    <w:abstractNumId w:val="7"/>
+  </w:num>
+  <w:num w:numId="34" w16cid:durableId="1559434665">
     <w:abstractNumId w:val="10"/>
   </w:num>
-  <w:num w:numId="25" w16cid:durableId="754015410">
-    <w:abstractNumId w:val="19"/>
-  </w:num>
-  <w:num w:numId="26" w16cid:durableId="1351832519">
-    <w:abstractNumId w:val="16"/>
-  </w:num>
-  <w:num w:numId="27" w16cid:durableId="1466660341">
-    <w:abstractNumId w:val="18"/>
+  <w:num w:numId="35" w16cid:durableId="1768305938">
+    <w:abstractNumId w:val="14"/>
   </w:num>
 </w:numbering>
 </file>
@@ -8767,7 +10601,6 @@
   <w:style w:type="character" w:default="1" w:styleId="Fuentedeprrafopredeter">
     <w:name w:val="Default Paragraph Font"/>
     <w:uiPriority w:val="1"/>
-    <w:semiHidden/>
     <w:unhideWhenUsed/>
   </w:style>
   <w:style w:type="table" w:default="1" w:styleId="Tablanormal">

</xml_diff>